<commit_message>
More game report work - almost there. Stay positive!
</commit_message>
<xml_diff>
--- a/GAME REPORT.docx
+++ b/GAME REPORT.docx
@@ -13,7 +13,6 @@
       <w:sdtEndPr>
         <w:rPr>
           <w:sz w:val="72"/>
-          <w:highlight w:val="green"/>
         </w:rPr>
       </w:sdtEndPr>
       <w:sdtContent>
@@ -25,7 +24,6 @@
               <w:color w:val="000000" w:themeColor="text1"/>
               <w:sz w:val="72"/>
               <w:szCs w:val="56"/>
-              <w:highlight w:val="green"/>
             </w:rPr>
           </w:pPr>
           <w:r>
@@ -1010,7 +1008,7 @@
               </mc:Choice>
               <mc:Fallback>
                 <w:pict>
-                  <v:group w14:anchorId="7F41D264" id="Group 114" o:spid="_x0000_s1026" style="position:absolute;margin-left:0;margin-top:0;width:18pt;height:10in;z-index:251623424;mso-width-percent:29;mso-height-percent:909;mso-left-percent:45;mso-position-horizontal-relative:page;mso-position-vertical:center;mso-position-vertical-relative:page;mso-width-percent:29;mso-height-percent:909;mso-left-percent:45" coordsize="2286,91440" o:gfxdata="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">
+                  <v:group w14:anchorId="66695154" id="Group 114" o:spid="_x0000_s1026" style="position:absolute;margin-left:0;margin-top:0;width:18pt;height:10in;z-index:251623424;mso-width-percent:29;mso-height-percent:909;mso-left-percent:45;mso-position-horizontal-relative:page;mso-position-vertical:center;mso-position-vertical-relative:page;mso-width-percent:29;mso-height-percent:909;mso-left-percent:45" coordsize="2286,91440" o:gfxdata="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">
                     <v:rect id="Rectangle 115" o:spid="_x0000_s1027" style="position:absolute;width:2286;height:87820;visibility:visible;mso-wrap-style:square;v-text-anchor:middle" o:gfxdata="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" fillcolor="#9f2936 [3205]" stroked="f" strokeweight="1pt"/>
                     <v:rect id="Rectangle 116" o:spid="_x0000_s1028" style="position:absolute;top:89154;width:2286;height:2286;visibility:visible;mso-wrap-style:square;v-text-anchor:middle" o:gfxdata="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" fillcolor="#f07f09 [3204]" stroked="f" strokeweight="1pt">
                       <v:path arrowok="t"/>
@@ -1025,7 +1023,6 @@
           <w:r>
             <w:rPr>
               <w:sz w:val="72"/>
-              <w:highlight w:val="green"/>
             </w:rPr>
             <w:br w:type="page"/>
           </w:r>
@@ -1753,7 +1750,7 @@
                 <w:webHidden/>
                 <w:sz w:val="28"/>
               </w:rPr>
-              <w:t>14</w:t>
+              <w:t>15</w:t>
             </w:r>
             <w:r>
               <w:rPr>
@@ -1864,7 +1861,7 @@
                 <w:webHidden/>
                 <w:sz w:val="28"/>
               </w:rPr>
-              <w:t>15</w:t>
+              <w:t>16</w:t>
             </w:r>
             <w:r>
               <w:rPr>
@@ -1946,7 +1943,7 @@
                 <w:webHidden/>
                 <w:sz w:val="28"/>
               </w:rPr>
-              <w:t>16</w:t>
+              <w:t>17</w:t>
             </w:r>
             <w:r>
               <w:rPr>
@@ -2028,7 +2025,7 @@
                 <w:webHidden/>
                 <w:sz w:val="28"/>
               </w:rPr>
-              <w:t>16</w:t>
+              <w:t>17</w:t>
             </w:r>
             <w:r>
               <w:rPr>
@@ -2110,7 +2107,7 @@
                 <w:webHidden/>
                 <w:sz w:val="28"/>
               </w:rPr>
-              <w:t>17</w:t>
+              <w:t>18</w:t>
             </w:r>
             <w:r>
               <w:rPr>
@@ -2192,7 +2189,7 @@
                 <w:webHidden/>
                 <w:sz w:val="28"/>
               </w:rPr>
-              <w:t>17</w:t>
+              <w:t>18</w:t>
             </w:r>
             <w:r>
               <w:rPr>
@@ -2274,7 +2271,7 @@
                 <w:webHidden/>
                 <w:sz w:val="28"/>
               </w:rPr>
-              <w:t>17</w:t>
+              <w:t>18</w:t>
             </w:r>
             <w:r>
               <w:rPr>
@@ -2668,13 +2665,21 @@
           <w:i/>
           <w:sz w:val="24"/>
         </w:rPr>
-        <w:t>“Farm</w:t>
-      </w:r>
+        <w:t>“</w:t>
+      </w:r>
+      <w:proofErr w:type="spellStart"/>
       <w:r>
         <w:rPr>
           <w:i/>
           <w:sz w:val="24"/>
         </w:rPr>
+        <w:t>Farm</w:t>
+      </w:r>
+      <w:r>
+        <w:rPr>
+          <w:i/>
+          <w:sz w:val="24"/>
+        </w:rPr>
         <w:t>V</w:t>
       </w:r>
       <w:r>
@@ -2682,14 +2687,31 @@
           <w:i/>
           <w:sz w:val="24"/>
         </w:rPr>
-        <w:t>ille”, “</w:t>
-      </w:r>
+        <w:t>ille</w:t>
+      </w:r>
+      <w:proofErr w:type="spellEnd"/>
       <w:r>
         <w:rPr>
           <w:i/>
           <w:sz w:val="24"/>
         </w:rPr>
-        <w:t xml:space="preserve">CityVille” </w:t>
+        <w:t>”, “</w:t>
+      </w:r>
+      <w:proofErr w:type="spellStart"/>
+      <w:r>
+        <w:rPr>
+          <w:i/>
+          <w:sz w:val="24"/>
+        </w:rPr>
+        <w:t>CityVille</w:t>
+      </w:r>
+      <w:proofErr w:type="spellEnd"/>
+      <w:r>
+        <w:rPr>
+          <w:i/>
+          <w:sz w:val="24"/>
+        </w:rPr>
+        <w:t xml:space="preserve">” </w:t>
       </w:r>
       <w:r>
         <w:rPr>
@@ -2879,7 +2901,6 @@
         <w:pStyle w:val="NoSpacing"/>
         <w:rPr>
           <w:sz w:val="24"/>
-          <w:highlight w:val="cyan"/>
         </w:rPr>
       </w:pPr>
     </w:p>
@@ -4116,13 +4137,7 @@
         <w:rPr>
           <w:sz w:val="24"/>
         </w:rPr>
-        <w:t>t</w:t>
-      </w:r>
-      <w:r>
-        <w:rPr>
-          <w:sz w:val="24"/>
-        </w:rPr>
-        <w:t xml:space="preserve"> the beginning of the year, </w:t>
+        <w:t xml:space="preserve">t the beginning of the year, </w:t>
       </w:r>
       <w:r>
         <w:rPr>
@@ -4272,19 +4287,25 @@
         </w:rPr>
         <w:t xml:space="preserve"> tended to have a higher revenue.  Since I am interested in </w:t>
       </w:r>
+      <w:proofErr w:type="spellStart"/>
       <w:r>
         <w:rPr>
           <w:sz w:val="24"/>
         </w:rPr>
         <w:t>S</w:t>
       </w:r>
-      <w:bookmarkStart w:id="3" w:name="_GoBack"/>
-      <w:bookmarkEnd w:id="3"/>
-      <w:r>
-        <w:rPr>
-          <w:sz w:val="24"/>
-        </w:rPr>
-        <w:t>putting my App onto the market, this is a figure which helped with my decision of choosing iOS as my platform.</w:t>
+      <w:r>
+        <w:rPr>
+          <w:sz w:val="24"/>
+        </w:rPr>
+        <w:t>putting</w:t>
+      </w:r>
+      <w:proofErr w:type="spellEnd"/>
+      <w:r>
+        <w:rPr>
+          <w:sz w:val="24"/>
+        </w:rPr>
+        <w:t xml:space="preserve"> my App onto the market, this is a figure which helped with my decision of choosing iOS as my platform.</w:t>
       </w:r>
     </w:p>
     <w:p>
@@ -4402,13 +4423,7 @@
         <w:rPr>
           <w:sz w:val="24"/>
         </w:rPr>
-        <w:t xml:space="preserve">laptop which uses Windows – and Apple only allow apps for their devices to be developed on other Apple products, and also required the app to be written in a language called XCode. However, I quickly learnt that </w:t>
-      </w:r>
-      <w:r>
-        <w:rPr>
-          <w:sz w:val="24"/>
-        </w:rPr>
-        <w:t>Unity has a feature which allows projects to be easily ported into XCode. I then was able to get everything that I needed installed onto one of the Macs in the Labs in the Queen Mother Building so that I could easily convert my Windows version of the game into an iOS version, and then get it on to my iPhone (which is the primary device that I will be using to test my game).</w:t>
+        <w:t>laptop which uses Windows – and Apple only allow apps for their devices to be developed on other Apple products, and also required the app to be written in a language called XCode. However, I quickly learnt that Unity has a feature which allows projects to be easily ported into XCode. I then was able to get everything that I needed installed onto one of the Macs in the Labs in the Queen Mother Building so that I could easily convert my Windows version of the game into an iOS version, and then get it on to my iPhone (which is the primary device that I will be using to test my game).</w:t>
       </w:r>
     </w:p>
     <w:p>
@@ -4460,7 +4475,21 @@
         <w:rPr>
           <w:sz w:val="24"/>
         </w:rPr>
-        <w:t xml:space="preserve"> – Unity allows for porting to lots of different platforms, including Android, WebGL, and Xbox.</w:t>
+        <w:t xml:space="preserve"> – Unity allows for porting to lots of different platforms, including Android, </w:t>
+      </w:r>
+      <w:proofErr w:type="spellStart"/>
+      <w:r>
+        <w:rPr>
+          <w:sz w:val="24"/>
+        </w:rPr>
+        <w:t>WebGL</w:t>
+      </w:r>
+      <w:proofErr w:type="spellEnd"/>
+      <w:r>
+        <w:rPr>
+          <w:sz w:val="24"/>
+        </w:rPr>
+        <w:t>, and Xbox.</w:t>
       </w:r>
     </w:p>
     <w:p>
@@ -4506,21 +4535,24 @@
         <w:rPr>
           <w:sz w:val="24"/>
         </w:rPr>
-        <w:t>two of which</w:t>
-      </w:r>
-      <w:r>
-        <w:rPr>
-          <w:sz w:val="24"/>
-        </w:rPr>
-        <w:t xml:space="preserve"> stood out for me. The first was a game called “</w:t>
+        <w:t>two of which stood out for me. The first was a game called “</w:t>
       </w:r>
       <w:r>
         <w:rPr>
           <w:i/>
           <w:sz w:val="24"/>
         </w:rPr>
-        <w:t>The Universim</w:t>
-      </w:r>
+        <w:t xml:space="preserve">The </w:t>
+      </w:r>
+      <w:proofErr w:type="spellStart"/>
+      <w:r>
+        <w:rPr>
+          <w:i/>
+          <w:sz w:val="24"/>
+        </w:rPr>
+        <w:t>Universim</w:t>
+      </w:r>
+      <w:proofErr w:type="spellEnd"/>
       <w:r>
         <w:rPr>
           <w:sz w:val="24"/>
@@ -4532,7 +4564,23 @@
           <w:i/>
           <w:sz w:val="24"/>
         </w:rPr>
-        <w:t>“The Universim”</w:t>
+        <w:t xml:space="preserve">“The </w:t>
+      </w:r>
+      <w:proofErr w:type="spellStart"/>
+      <w:r>
+        <w:rPr>
+          <w:i/>
+          <w:sz w:val="24"/>
+        </w:rPr>
+        <w:t>Universim</w:t>
+      </w:r>
+      <w:proofErr w:type="spellEnd"/>
+      <w:r>
+        <w:rPr>
+          <w:i/>
+          <w:sz w:val="24"/>
+        </w:rPr>
+        <w:t>”</w:t>
       </w:r>
       <w:r>
         <w:rPr>
@@ -4675,7 +4723,23 @@
           <w:i/>
           <w:sz w:val="24"/>
         </w:rPr>
-        <w:t>“The Escapsists”</w:t>
+        <w:t xml:space="preserve">“The </w:t>
+      </w:r>
+      <w:proofErr w:type="spellStart"/>
+      <w:r>
+        <w:rPr>
+          <w:i/>
+          <w:sz w:val="24"/>
+        </w:rPr>
+        <w:t>Escapsists</w:t>
+      </w:r>
+      <w:proofErr w:type="spellEnd"/>
+      <w:r>
+        <w:rPr>
+          <w:i/>
+          <w:sz w:val="24"/>
+        </w:rPr>
+        <w:t>”</w:t>
       </w:r>
       <w:r>
         <w:rPr>
@@ -4859,14 +4923,12 @@
         <w:pStyle w:val="Heading1"/>
         <w:rPr>
           <w:sz w:val="40"/>
-          <w:highlight w:val="cyan"/>
-        </w:rPr>
-      </w:pPr>
-      <w:bookmarkStart w:id="4" w:name="_Toc445480910"/>
+        </w:rPr>
+      </w:pPr>
+      <w:bookmarkStart w:id="3" w:name="_Toc445480910"/>
       <w:r>
         <w:rPr>
           <w:sz w:val="40"/>
-          <w:highlight w:val="cyan"/>
         </w:rPr>
         <w:lastRenderedPageBreak/>
         <w:t>G</w:t>
@@ -4874,11 +4936,10 @@
       <w:r>
         <w:rPr>
           <w:sz w:val="40"/>
-          <w:highlight w:val="cyan"/>
         </w:rPr>
         <w:t>raphics and Audio</w:t>
       </w:r>
-      <w:bookmarkEnd w:id="4"/>
+      <w:bookmarkEnd w:id="3"/>
     </w:p>
     <w:p>
       <w:pPr>
@@ -5252,19 +5313,17 @@
         <w:pStyle w:val="Heading1"/>
         <w:rPr>
           <w:sz w:val="40"/>
-          <w:highlight w:val="cyan"/>
-        </w:rPr>
-      </w:pPr>
-      <w:bookmarkStart w:id="5" w:name="_Toc445480911"/>
+        </w:rPr>
+      </w:pPr>
+      <w:bookmarkStart w:id="4" w:name="_Toc445480911"/>
       <w:r>
         <w:rPr>
           <w:sz w:val="40"/>
-          <w:highlight w:val="cyan"/>
         </w:rPr>
         <w:lastRenderedPageBreak/>
         <w:t>Code Structure</w:t>
       </w:r>
-      <w:bookmarkEnd w:id="5"/>
+      <w:bookmarkEnd w:id="4"/>
     </w:p>
     <w:p>
       <w:pPr>
@@ -5450,13 +5509,7 @@
         <w:rPr>
           <w:sz w:val="24"/>
         </w:rPr>
-        <w:t xml:space="preserve">Unity has the Update method built into it which is convenient as it </w:t>
-      </w:r>
-      <w:r>
-        <w:rPr>
-          <w:sz w:val="24"/>
-        </w:rPr>
-        <w:t xml:space="preserve">will save some time on the coding side of this project. </w:t>
+        <w:t xml:space="preserve">Unity has the Update method built into it which is convenient as it will save some time on the coding side of this project. </w:t>
       </w:r>
     </w:p>
     <w:p>
@@ -5552,13 +5605,7 @@
         <w:rPr>
           <w:sz w:val="24"/>
         </w:rPr>
-        <w:t>method is to update the time of day.</w:t>
-      </w:r>
-      <w:r>
-        <w:rPr>
-          <w:sz w:val="24"/>
-        </w:rPr>
-        <w:t xml:space="preserve"> Again, this will need to run consistently – i.e. differing frame rates should have no effect – so the update method alone will not be enough. I will either use Time.deltaTime again to fix this or I could also use another built in method in Unity called ‘FixedUpdate’. This does almost the same as what Update does but with slightly different running conditions. Instead of running once per frame execution, FixedUpdate will run once X milliseconds where X can be chosen by the developer. This could be useful to update the time because, not only would it be consistent and not effected by the frame rate </w:t>
+        <w:t xml:space="preserve">method is to update the time of day. Again, this will need to run consistently – i.e. differing frame rates should have no effect – so the update method alone will not be enough. I will either use Time.deltaTime again to fix this or I could also use another built in method in Unity called ‘FixedUpdate’. This does almost the same as what Update does but with slightly different running conditions. Instead of running once per frame execution, FixedUpdate will run once X milliseconds where X can be chosen by the developer. This could be useful to update the time because, not only would it be consistent and not effected by the frame rate </w:t>
       </w:r>
       <w:r>
         <w:rPr>
@@ -5597,13 +5644,7 @@
           <w:sz w:val="24"/>
         </w:rPr>
         <w:lastRenderedPageBreak/>
-        <w:t>The update method is also good for checking for input. I will be using it for this as well – the main use</w:t>
-      </w:r>
-      <w:r>
-        <w:rPr>
-          <w:sz w:val="24"/>
-        </w:rPr>
-        <w:t xml:space="preserve"> of this for me is</w:t>
+        <w:t>The update method is also good for checking for input. I will be using it for this as well – the main use of this for me is</w:t>
       </w:r>
       <w:r>
         <w:rPr>
@@ -5667,7 +5708,21 @@
         <w:rPr>
           <w:sz w:val="24"/>
         </w:rPr>
-        <w:t xml:space="preserve"> fully optimise the Update method, only the code which needs to be in the method, should be in it. i.e. move non-essential code out of the method and carry out its actions elsewhere. </w:t>
+        <w:t xml:space="preserve"> fully optimise the Update method, only the code which needs to be in the method, should be in it. </w:t>
+      </w:r>
+      <w:proofErr w:type="gramStart"/>
+      <w:r>
+        <w:rPr>
+          <w:sz w:val="24"/>
+        </w:rPr>
+        <w:t>i.e</w:t>
+      </w:r>
+      <w:proofErr w:type="gramEnd"/>
+      <w:r>
+        <w:rPr>
+          <w:sz w:val="24"/>
+        </w:rPr>
+        <w:t xml:space="preserve">. move non-essential code out of the method and carry out its actions elsewhere. </w:t>
       </w:r>
       <w:r>
         <w:rPr>
@@ -5954,21 +6009,49 @@
         <w:rPr>
           <w:sz w:val="24"/>
         </w:rPr>
-        <w:t xml:space="preserve">The model of the MVC pattern in this case is the ‘TileManager’ script. It will update the row and column with the right values and also update the state of the affected tiles – signaling whether they are in use or not. </w:t>
-      </w:r>
-    </w:p>
-    <w:p>
-      <w:pPr>
-        <w:pStyle w:val="NoSpacing"/>
-        <w:rPr>
-          <w:sz w:val="24"/>
-        </w:rPr>
-      </w:pPr>
-      <w:r>
-        <w:rPr>
-          <w:sz w:val="24"/>
-        </w:rPr>
-        <w:t xml:space="preserve">The View for this feature is the ‘ObjectMover’ class. This class will take the actual object (using Unity’s built-in ‘Game Object’ type), and move it to the new position on the screen. </w:t>
+        <w:t>The model of the MVC pattern in this case is the ‘</w:t>
+      </w:r>
+      <w:proofErr w:type="spellStart"/>
+      <w:r>
+        <w:rPr>
+          <w:sz w:val="24"/>
+        </w:rPr>
+        <w:t>TileManager</w:t>
+      </w:r>
+      <w:proofErr w:type="spellEnd"/>
+      <w:r>
+        <w:rPr>
+          <w:sz w:val="24"/>
+        </w:rPr>
+        <w:t xml:space="preserve">’ script. It will update the row and column with the right values and also update the state of the affected tiles – signaling whether they are in use or not. </w:t>
+      </w:r>
+    </w:p>
+    <w:p>
+      <w:pPr>
+        <w:pStyle w:val="NoSpacing"/>
+        <w:rPr>
+          <w:sz w:val="24"/>
+        </w:rPr>
+      </w:pPr>
+      <w:r>
+        <w:rPr>
+          <w:sz w:val="24"/>
+        </w:rPr>
+        <w:t>The View for this feature is the ‘</w:t>
+      </w:r>
+      <w:proofErr w:type="spellStart"/>
+      <w:r>
+        <w:rPr>
+          <w:sz w:val="24"/>
+        </w:rPr>
+        <w:t>ObjectMover</w:t>
+      </w:r>
+      <w:proofErr w:type="spellEnd"/>
+      <w:r>
+        <w:rPr>
+          <w:sz w:val="24"/>
+        </w:rPr>
+        <w:t xml:space="preserve">’ class. This class will take the actual object (using Unity’s built-in ‘Game Object’ type), and move it to the new position on the screen. </w:t>
       </w:r>
     </w:p>
     <w:p>
@@ -6053,7 +6136,6 @@
       <w:pPr>
         <w:rPr>
           <w:sz w:val="24"/>
-          <w:highlight w:val="cyan"/>
         </w:rPr>
       </w:pPr>
     </w:p>
@@ -6403,13 +6485,14 @@
           <w:sz w:val="24"/>
         </w:rPr>
       </w:pPr>
-      <w:r>
-        <w:rPr>
-          <w:sz w:val="24"/>
-          <w:highlight w:val="cyan"/>
+      <w:proofErr w:type="gramStart"/>
+      <w:r>
+        <w:rPr>
+          <w:sz w:val="24"/>
         </w:rPr>
         <w:t>description</w:t>
       </w:r>
+      <w:proofErr w:type="gramEnd"/>
     </w:p>
     <w:p>
       <w:pPr>
@@ -6472,46 +6555,62 @@
         <w:pStyle w:val="Heading1"/>
         <w:rPr>
           <w:sz w:val="40"/>
-          <w:highlight w:val="cyan"/>
-        </w:rPr>
-      </w:pPr>
-      <w:bookmarkStart w:id="6" w:name="_Toc445480912"/>
+        </w:rPr>
+      </w:pPr>
+      <w:bookmarkStart w:id="5" w:name="_Toc445480912"/>
       <w:r>
         <w:rPr>
           <w:sz w:val="40"/>
-          <w:highlight w:val="cyan"/>
         </w:rPr>
         <w:lastRenderedPageBreak/>
         <w:t>Game Specific Features</w:t>
       </w:r>
-      <w:bookmarkEnd w:id="6"/>
-    </w:p>
-    <w:p>
-      <w:pPr>
-        <w:pStyle w:val="NoSpacing"/>
-        <w:rPr>
-          <w:sz w:val="24"/>
-        </w:rPr>
-      </w:pPr>
-    </w:p>
-    <w:p>
-      <w:pPr>
-        <w:pStyle w:val="NoSpacing"/>
-        <w:rPr>
-          <w:sz w:val="24"/>
-        </w:rPr>
-      </w:pPr>
-      <w:r>
-        <w:rPr>
-          <w:sz w:val="24"/>
-        </w:rPr>
-        <w:t xml:space="preserve">My game will also have a small amount of Artificial Intelligence in </w:t>
-      </w:r>
-      <w:r>
-        <w:rPr>
-          <w:sz w:val="24"/>
-        </w:rPr>
-        <w:t xml:space="preserve">it. This will be pathfinding for the customers </w:t>
+      <w:bookmarkEnd w:id="5"/>
+    </w:p>
+    <w:p>
+      <w:pPr>
+        <w:pStyle w:val="NoSpacing"/>
+        <w:rPr>
+          <w:sz w:val="24"/>
+        </w:rPr>
+      </w:pPr>
+    </w:p>
+    <w:p>
+      <w:pPr>
+        <w:pStyle w:val="NoSpacing"/>
+        <w:rPr>
+          <w:sz w:val="24"/>
+        </w:rPr>
+      </w:pPr>
+      <w:r>
+        <w:rPr>
+          <w:sz w:val="24"/>
+        </w:rPr>
+        <w:t>My game will include</w:t>
+      </w:r>
+      <w:r>
+        <w:rPr>
+          <w:sz w:val="24"/>
+        </w:rPr>
+        <w:t xml:space="preserve"> Artificial Intelligence in </w:t>
+      </w:r>
+      <w:r>
+        <w:rPr>
+          <w:sz w:val="24"/>
+        </w:rPr>
+        <w:t>it. This will be</w:t>
+      </w:r>
+      <w:r>
+        <w:rPr>
+          <w:sz w:val="24"/>
+        </w:rPr>
+        <w:t xml:space="preserve"> in the form of</w:t>
+      </w:r>
+      <w:r>
+        <w:rPr>
+          <w:sz w:val="24"/>
+        </w:rPr>
+        <w:t xml:space="preserve"> pathfinding for the customers </w:t>
       </w:r>
       <w:r>
         <w:rPr>
@@ -7098,13 +7197,11 @@
         <w:pStyle w:val="NoSpacing"/>
         <w:rPr>
           <w:sz w:val="24"/>
-          <w:highlight w:val="yellow"/>
-        </w:rPr>
-      </w:pPr>
-      <w:r>
-        <w:rPr>
-          <w:sz w:val="24"/>
-          <w:highlight w:val="yellow"/>
+        </w:rPr>
+      </w:pPr>
+      <w:r>
+        <w:rPr>
+          <w:sz w:val="24"/>
         </w:rPr>
         <w:lastRenderedPageBreak/>
         <w:t>As well as Artificial Intelligence, I plan to have small amounts of concurrency in my game. I plan to handle potentially slow code segments by running them in a different thread – thus freeing up the main thread to carry out other tasks. The main functionality that I will look to split into different threads is the aforementioned pathfinding. Finding a path from one point to another could take several mill</w:t>
@@ -7112,7 +7209,6 @@
       <w:r>
         <w:rPr>
           <w:sz w:val="24"/>
-          <w:highlight w:val="yellow"/>
         </w:rPr>
         <w:t>iseconds – which does not seem like a lot, but in terms of processing it is a very long time and will cause the other processes to wait for it to finish, thus slowing down the entire game. If the pathfinding was moved to a new thread, which could run while the customer waits in a queue, then it would run independently of the main thread which would be left available to carry out other tasks and processing, resulting in the game running quicker/more smoothly – no waiting on other processes to finish.</w:t>
       </w:r>
@@ -7122,7 +7218,6 @@
         <w:pStyle w:val="NoSpacing"/>
         <w:rPr>
           <w:sz w:val="24"/>
-          <w:highlight w:val="yellow"/>
         </w:rPr>
       </w:pPr>
     </w:p>
@@ -7239,7 +7334,7 @@
         <w:rPr>
           <w:sz w:val="24"/>
         </w:rPr>
-        <w:t>Again, this may entice more people to play the game more if there is connectivity between friends.</w:t>
+        <w:t xml:space="preserve">Again, this may entice more people to play the game more if there is connectivity between friends. </w:t>
       </w:r>
       <w:r>
         <w:rPr>
@@ -7247,12 +7342,6 @@
         </w:rPr>
         <w:t xml:space="preserve"> </w:t>
       </w:r>
-      <w:r>
-        <w:rPr>
-          <w:sz w:val="24"/>
-        </w:rPr>
-        <w:t xml:space="preserve"> </w:t>
-      </w:r>
     </w:p>
     <w:p>
       <w:pPr>
@@ -7497,219 +7586,383 @@
         <w:pStyle w:val="Heading1"/>
         <w:rPr>
           <w:sz w:val="40"/>
-          <w:highlight w:val="cyan"/>
-        </w:rPr>
-      </w:pPr>
-      <w:bookmarkStart w:id="7" w:name="_Toc445480913"/>
+        </w:rPr>
+      </w:pPr>
+      <w:bookmarkStart w:id="6" w:name="_Toc445480913"/>
       <w:r>
         <w:rPr>
           <w:sz w:val="40"/>
-          <w:highlight w:val="cyan"/>
         </w:rPr>
         <w:lastRenderedPageBreak/>
         <w:t>Time Management Plan</w:t>
       </w:r>
-      <w:bookmarkEnd w:id="7"/>
-    </w:p>
-    <w:p>
-      <w:pPr>
-        <w:rPr>
-          <w:sz w:val="24"/>
-        </w:rPr>
-      </w:pPr>
-      <w:r>
-        <w:rPr>
-          <w:sz w:val="24"/>
-        </w:rPr>
-        <w:t xml:space="preserve">Gantt chart or </w:t>
-      </w:r>
-      <w:r>
-        <w:rPr>
-          <w:sz w:val="24"/>
-          <w:u w:val="single"/>
-        </w:rPr>
-        <w:t>product backlog</w:t>
-      </w:r>
-      <w:r>
-        <w:rPr>
-          <w:sz w:val="24"/>
-        </w:rPr>
-        <w:t xml:space="preserve"> (with explanation)</w:t>
-      </w:r>
-    </w:p>
-    <w:p>
-      <w:pPr>
-        <w:rPr>
-          <w:sz w:val="24"/>
-        </w:rPr>
-      </w:pPr>
-    </w:p>
-    <w:p>
-      <w:pPr>
-        <w:rPr>
-          <w:sz w:val="24"/>
-        </w:rPr>
-      </w:pPr>
-    </w:p>
-    <w:p>
-      <w:pPr>
-        <w:rPr>
-          <w:sz w:val="24"/>
-        </w:rPr>
-      </w:pPr>
-    </w:p>
-    <w:p>
-      <w:pPr>
-        <w:rPr>
-          <w:sz w:val="24"/>
-        </w:rPr>
-      </w:pPr>
-    </w:p>
-    <w:p>
-      <w:pPr>
-        <w:rPr>
-          <w:sz w:val="24"/>
-        </w:rPr>
-      </w:pPr>
-    </w:p>
-    <w:p>
-      <w:pPr>
-        <w:rPr>
-          <w:sz w:val="24"/>
-        </w:rPr>
-      </w:pPr>
-    </w:p>
-    <w:p>
-      <w:pPr>
-        <w:rPr>
-          <w:sz w:val="24"/>
-        </w:rPr>
-      </w:pPr>
-    </w:p>
-    <w:p>
-      <w:pPr>
-        <w:rPr>
-          <w:sz w:val="24"/>
-        </w:rPr>
-      </w:pPr>
-    </w:p>
-    <w:p>
-      <w:pPr>
-        <w:rPr>
-          <w:sz w:val="24"/>
-        </w:rPr>
-      </w:pPr>
-    </w:p>
-    <w:p>
-      <w:pPr>
-        <w:rPr>
-          <w:sz w:val="24"/>
-        </w:rPr>
-      </w:pPr>
-    </w:p>
-    <w:p>
-      <w:pPr>
-        <w:rPr>
-          <w:sz w:val="24"/>
-        </w:rPr>
-      </w:pPr>
-    </w:p>
-    <w:p>
-      <w:pPr>
-        <w:rPr>
-          <w:sz w:val="24"/>
-        </w:rPr>
-      </w:pPr>
-    </w:p>
-    <w:p>
-      <w:pPr>
-        <w:rPr>
-          <w:sz w:val="24"/>
-        </w:rPr>
-      </w:pPr>
-    </w:p>
-    <w:p>
-      <w:pPr>
-        <w:rPr>
-          <w:sz w:val="24"/>
-        </w:rPr>
-      </w:pPr>
-    </w:p>
-    <w:p>
-      <w:pPr>
-        <w:rPr>
-          <w:sz w:val="24"/>
-        </w:rPr>
-      </w:pPr>
-    </w:p>
-    <w:p>
-      <w:pPr>
-        <w:rPr>
-          <w:sz w:val="24"/>
-        </w:rPr>
-      </w:pPr>
-    </w:p>
-    <w:p>
-      <w:pPr>
-        <w:rPr>
-          <w:sz w:val="24"/>
-        </w:rPr>
-      </w:pPr>
-    </w:p>
-    <w:p>
-      <w:pPr>
-        <w:rPr>
-          <w:sz w:val="24"/>
-        </w:rPr>
-      </w:pPr>
-    </w:p>
-    <w:p>
-      <w:pPr>
-        <w:rPr>
-          <w:sz w:val="24"/>
-        </w:rPr>
-      </w:pPr>
-    </w:p>
-    <w:p>
-      <w:pPr>
-        <w:rPr>
-          <w:sz w:val="24"/>
-        </w:rPr>
-      </w:pPr>
-    </w:p>
-    <w:p>
-      <w:pPr>
-        <w:rPr>
-          <w:sz w:val="24"/>
-        </w:rPr>
-      </w:pPr>
-    </w:p>
-    <w:p>
-      <w:pPr>
-        <w:rPr>
-          <w:sz w:val="24"/>
-        </w:rPr>
-      </w:pPr>
-    </w:p>
-    <w:p>
-      <w:pPr>
-        <w:rPr>
-          <w:sz w:val="24"/>
-        </w:rPr>
-      </w:pPr>
-    </w:p>
-    <w:p>
-      <w:pPr>
-        <w:rPr>
-          <w:sz w:val="24"/>
-        </w:rPr>
-      </w:pPr>
-    </w:p>
-    <w:p>
-      <w:pPr>
-        <w:rPr>
-          <w:sz w:val="24"/>
-        </w:rPr>
+      <w:bookmarkEnd w:id="6"/>
+    </w:p>
+    <w:bookmarkStart w:id="7" w:name="_MON_1520368530"/>
+    <w:bookmarkEnd w:id="7"/>
+    <w:p>
+      <w:pPr>
+        <w:pStyle w:val="NoSpacing"/>
+      </w:pPr>
+      <w:r>
+        <w:object w:dxaOrig="11387" w:dyaOrig="11371" w14:anchorId="4615689E">
+          <v:shapetype id="_x0000_t75" coordsize="21600,21600" o:spt="75" o:preferrelative="t" path="m@4@5l@4@11@9@11@9@5xe" filled="f" stroked="f">
+            <v:stroke joinstyle="miter"/>
+            <v:formulas>
+              <v:f eqn="if lineDrawn pixelLineWidth 0"/>
+              <v:f eqn="sum @0 1 0"/>
+              <v:f eqn="sum 0 0 @1"/>
+              <v:f eqn="prod @2 1 2"/>
+              <v:f eqn="prod @3 21600 pixelWidth"/>
+              <v:f eqn="prod @3 21600 pixelHeight"/>
+              <v:f eqn="sum @0 0 1"/>
+              <v:f eqn="prod @6 1 2"/>
+              <v:f eqn="prod @7 21600 pixelWidth"/>
+              <v:f eqn="sum @8 21600 0"/>
+              <v:f eqn="prod @7 21600 pixelHeight"/>
+              <v:f eqn="sum @10 21600 0"/>
+            </v:formulas>
+            <v:path o:extrusionok="f" gradientshapeok="t" o:connecttype="rect"/>
+            <o:lock v:ext="edit" aspectratio="t"/>
+          </v:shapetype>
+          <v:shape id="_x0000_i1025" type="#_x0000_t75" style="width:568.5pt;height:584.25pt" o:ole="">
+            <v:imagedata r:id="rId23" o:title=""/>
+          </v:shape>
+          <o:OLEObject Type="Embed" ProgID="Excel.Sheet.12" ShapeID="_x0000_i1025" DrawAspect="Content" ObjectID="_1520370825" r:id="rId24"/>
+        </w:object>
+      </w:r>
+    </w:p>
+    <w:p>
+      <w:pPr>
+        <w:pStyle w:val="NoSpacing"/>
+        <w:rPr>
+          <w:sz w:val="24"/>
+        </w:rPr>
+      </w:pPr>
+      <w:r>
+        <w:rPr>
+          <w:sz w:val="24"/>
+        </w:rPr>
+        <w:t xml:space="preserve">The </w:t>
+      </w:r>
+      <w:r>
+        <w:rPr>
+          <w:sz w:val="24"/>
+        </w:rPr>
+        <w:t>list</w:t>
+      </w:r>
+      <w:r>
+        <w:rPr>
+          <w:sz w:val="24"/>
+        </w:rPr>
+        <w:t xml:space="preserve"> above shows the basic functional aspects of my game that will need to be implemented. </w:t>
+      </w:r>
+    </w:p>
+    <w:p>
+      <w:pPr>
+        <w:pStyle w:val="NoSpacing"/>
+        <w:rPr>
+          <w:sz w:val="24"/>
+        </w:rPr>
+      </w:pPr>
+      <w:r>
+        <w:rPr>
+          <w:sz w:val="24"/>
+        </w:rPr>
+        <w:t xml:space="preserve">The longest task on the </w:t>
+      </w:r>
+      <w:r>
+        <w:rPr>
+          <w:sz w:val="24"/>
+        </w:rPr>
+        <w:t>list</w:t>
+      </w:r>
+      <w:r>
+        <w:rPr>
+          <w:sz w:val="24"/>
+        </w:rPr>
+        <w:t xml:space="preserve"> is pathfinding which I anticipate being a very long process! </w:t>
+      </w:r>
+      <w:r>
+        <w:rPr>
+          <w:sz w:val="24"/>
+        </w:rPr>
+        <w:t xml:space="preserve">I expect this to be quite slow as I will have to perfect the algorithm and the matching code, then make sure it works, then it must be attached to the tile system. This is going to be a long, time-consuming process. </w:t>
+      </w:r>
+    </w:p>
+    <w:p>
+      <w:pPr>
+        <w:pStyle w:val="NoSpacing"/>
+        <w:rPr>
+          <w:sz w:val="24"/>
+        </w:rPr>
+      </w:pPr>
+      <w:r>
+        <w:rPr>
+          <w:sz w:val="24"/>
+        </w:rPr>
+        <w:lastRenderedPageBreak/>
+        <w:t xml:space="preserve">The tasks involving </w:t>
+      </w:r>
+      <w:r>
+        <w:rPr>
+          <w:sz w:val="24"/>
+        </w:rPr>
+        <w:t xml:space="preserve">moving and placing object are also expected to be very long. I am not entirely sure how the tiled floor/tile grid will function – I have never coded anything like this before. So I will have to spend some time researching ways to implement this feature. </w:t>
+      </w:r>
+    </w:p>
+    <w:p>
+      <w:pPr>
+        <w:pStyle w:val="NoSpacing"/>
+        <w:rPr>
+          <w:sz w:val="24"/>
+        </w:rPr>
+      </w:pPr>
+    </w:p>
+    <w:p>
+      <w:pPr>
+        <w:pStyle w:val="NoSpacing"/>
+        <w:rPr>
+          <w:sz w:val="24"/>
+        </w:rPr>
+      </w:pPr>
+      <w:r>
+        <w:rPr>
+          <w:sz w:val="24"/>
+        </w:rPr>
+        <w:t>I also think that some of the Facebook functionality will be time-consuming and arduous. Again, this is a technology that I am unfamiliar with so I will be going into it not knowing anything about it. Hence, it may take several days to learn how the Facebook Unity SDK works, and a further few days to write the actual code.</w:t>
+      </w:r>
+    </w:p>
+    <w:p>
+      <w:pPr>
+        <w:pStyle w:val="NoSpacing"/>
+        <w:rPr>
+          <w:sz w:val="24"/>
+        </w:rPr>
+      </w:pPr>
+      <w:r>
+        <w:rPr>
+          <w:sz w:val="24"/>
+        </w:rPr>
+        <w:t xml:space="preserve">The hardest part of the Facebook section will likely be the ‘Save game’ part – I am not sure if this is possible with purely the Facebook SDK and Unity (I may need to set up a server to store the details) so, again, I am going to have to research how to do it before actually carrying out the implementation. </w:t>
+      </w:r>
+    </w:p>
+    <w:p>
+      <w:pPr>
+        <w:pStyle w:val="NoSpacing"/>
+        <w:rPr>
+          <w:sz w:val="24"/>
+        </w:rPr>
+      </w:pPr>
+    </w:p>
+    <w:p>
+      <w:pPr>
+        <w:pStyle w:val="NoSpacing"/>
+        <w:rPr>
+          <w:sz w:val="24"/>
+          <w:lang w:val="en-GB"/>
+        </w:rPr>
+      </w:pPr>
+      <w:r>
+        <w:rPr>
+          <w:sz w:val="24"/>
+        </w:rPr>
+        <w:t>Changing the appearance of a customer will also take quite a long time. This feature will require a separate menu and a whole new system – there is no similar feature in the game that I can take code snippets from so this will have to be done from scratch. This could be quite a time consuming endeavor, hence I have allocated it several days.</w:t>
+      </w:r>
+    </w:p>
+    <w:p>
+      <w:pPr>
+        <w:pStyle w:val="NoSpacing"/>
+        <w:rPr>
+          <w:sz w:val="24"/>
+          <w:lang w:val="en-GB"/>
+        </w:rPr>
+      </w:pPr>
+    </w:p>
+    <w:p>
+      <w:pPr>
+        <w:pStyle w:val="NoSpacing"/>
+        <w:rPr>
+          <w:sz w:val="24"/>
+          <w:lang w:val="en-GB"/>
+        </w:rPr>
+      </w:pPr>
+      <w:r>
+        <w:rPr>
+          <w:sz w:val="24"/>
+          <w:lang w:val="en-GB"/>
+        </w:rPr>
+        <w:t>The ‘other game features’ may end up taking longer than I have estimated in the backlog. As cannot foresee any major problems with these features, hence I left the estimation quite low. However, if I haven’t taken something into account when considering how I intend to implement these features, or if I have assumed that I can do something when in reality I cannot, then this estimation may prove to be too low.</w:t>
+      </w:r>
+    </w:p>
+    <w:p>
+      <w:pPr>
+        <w:pStyle w:val="NoSpacing"/>
+        <w:rPr>
+          <w:sz w:val="24"/>
+          <w:lang w:val="en-GB"/>
+        </w:rPr>
+      </w:pPr>
+    </w:p>
+    <w:p>
+      <w:pPr>
+        <w:pStyle w:val="NoSpacing"/>
+        <w:rPr>
+          <w:sz w:val="24"/>
+        </w:rPr>
+      </w:pPr>
+      <w:r>
+        <w:rPr>
+          <w:sz w:val="24"/>
+        </w:rPr>
+        <w:t xml:space="preserve">There will be several smaller tasks other than the ones included in the list but </w:t>
+      </w:r>
+      <w:r>
+        <w:rPr>
+          <w:sz w:val="24"/>
+        </w:rPr>
+        <w:t>the majority of them were small enough that the time taken to complete them will be negligible.</w:t>
+      </w:r>
+      <w:r>
+        <w:rPr>
+          <w:sz w:val="24"/>
+        </w:rPr>
+        <w:t xml:space="preserve"> </w:t>
+      </w:r>
+    </w:p>
+    <w:p>
+      <w:pPr>
+        <w:pStyle w:val="NoSpacing"/>
+      </w:pPr>
+    </w:p>
+    <w:p>
+      <w:pPr>
+        <w:pStyle w:val="NoSpacing"/>
+      </w:pPr>
+    </w:p>
+    <w:p>
+      <w:pPr>
+        <w:pStyle w:val="NoSpacing"/>
+      </w:pPr>
+    </w:p>
+    <w:p>
+      <w:pPr>
+        <w:pStyle w:val="NoSpacing"/>
+      </w:pPr>
+    </w:p>
+    <w:p>
+      <w:pPr>
+        <w:pStyle w:val="NoSpacing"/>
+      </w:pPr>
+    </w:p>
+    <w:p>
+      <w:pPr>
+        <w:pStyle w:val="NoSpacing"/>
+      </w:pPr>
+    </w:p>
+    <w:p>
+      <w:pPr>
+        <w:pStyle w:val="NoSpacing"/>
+      </w:pPr>
+    </w:p>
+    <w:p>
+      <w:pPr>
+        <w:pStyle w:val="NoSpacing"/>
+      </w:pPr>
+    </w:p>
+    <w:p>
+      <w:pPr>
+        <w:pStyle w:val="NoSpacing"/>
+      </w:pPr>
+    </w:p>
+    <w:p>
+      <w:pPr>
+        <w:pStyle w:val="NoSpacing"/>
+      </w:pPr>
+    </w:p>
+    <w:p>
+      <w:pPr>
+        <w:pStyle w:val="NoSpacing"/>
+      </w:pPr>
+    </w:p>
+    <w:p>
+      <w:pPr>
+        <w:pStyle w:val="NoSpacing"/>
+      </w:pPr>
+    </w:p>
+    <w:p>
+      <w:pPr>
+        <w:pStyle w:val="NoSpacing"/>
+      </w:pPr>
+    </w:p>
+    <w:p>
+      <w:pPr>
+        <w:pStyle w:val="NoSpacing"/>
+      </w:pPr>
+    </w:p>
+    <w:p>
+      <w:pPr>
+        <w:pStyle w:val="NoSpacing"/>
+      </w:pPr>
+    </w:p>
+    <w:p>
+      <w:pPr>
+        <w:pStyle w:val="NoSpacing"/>
+      </w:pPr>
+    </w:p>
+    <w:p>
+      <w:pPr>
+        <w:pStyle w:val="NoSpacing"/>
+      </w:pPr>
+    </w:p>
+    <w:p>
+      <w:pPr>
+        <w:pStyle w:val="NoSpacing"/>
+      </w:pPr>
+    </w:p>
+    <w:p>
+      <w:pPr>
+        <w:pStyle w:val="NoSpacing"/>
+      </w:pPr>
+    </w:p>
+    <w:p>
+      <w:pPr>
+        <w:pStyle w:val="NoSpacing"/>
+      </w:pPr>
+    </w:p>
+    <w:p>
+      <w:pPr>
+        <w:pStyle w:val="NoSpacing"/>
+      </w:pPr>
+    </w:p>
+    <w:p>
+      <w:pPr>
+        <w:pStyle w:val="NoSpacing"/>
+      </w:pPr>
+    </w:p>
+    <w:p>
+      <w:pPr>
+        <w:pStyle w:val="NoSpacing"/>
+      </w:pPr>
+    </w:p>
+    <w:p>
+      <w:pPr>
+        <w:pStyle w:val="NoSpacing"/>
+      </w:pPr>
+    </w:p>
+    <w:p>
+      <w:pPr>
+        <w:pStyle w:val="NoSpacing"/>
+      </w:pPr>
+    </w:p>
+    <w:p>
+      <w:pPr>
+        <w:pStyle w:val="NoSpacing"/>
+      </w:pPr>
+    </w:p>
+    <w:p>
+      <w:pPr>
+        <w:pStyle w:val="NoSpacing"/>
       </w:pPr>
     </w:p>
     <w:p>
@@ -7717,14 +7970,14 @@
         <w:pStyle w:val="Heading1"/>
         <w:rPr>
           <w:sz w:val="40"/>
-          <w:highlight w:val="cyan"/>
         </w:rPr>
       </w:pPr>
       <w:bookmarkStart w:id="8" w:name="_Toc445480914"/>
+      <w:bookmarkStart w:id="9" w:name="_GoBack"/>
+      <w:bookmarkEnd w:id="9"/>
       <w:r>
         <w:rPr>
           <w:sz w:val="40"/>
-          <w:highlight w:val="cyan"/>
         </w:rPr>
         <w:lastRenderedPageBreak/>
         <w:t>Bibliography</w:t>
@@ -7753,10 +8006,7 @@
         </w:numPr>
       </w:pPr>
       <w:r>
-        <w:t xml:space="preserve">Unity official </w:t>
-      </w:r>
-      <w:r>
-        <w:t>Tutorials</w:t>
+        <w:t>Unity official Tutorials</w:t>
       </w:r>
     </w:p>
     <w:p>
@@ -7811,7 +8061,7 @@
       <w:r>
         <w:t xml:space="preserve">UPDATE: </w:t>
       </w:r>
-      <w:hyperlink r:id="rId23" w:history="1">
+      <w:hyperlink r:id="rId25" w:history="1">
         <w:r>
           <w:rPr>
             <w:rStyle w:val="Hyperlink"/>
@@ -7829,10 +8079,7 @@
         </w:numPr>
       </w:pPr>
       <w:r>
-        <w:t xml:space="preserve">DELTA TIME: </w:t>
-      </w:r>
-      <w:r>
-        <w:t>https://www.youtube.com/watch?v=a-w7w8x_moE</w:t>
+        <w:t>DELTA TIME: https://www.youtube.com/watch?v=a-w7w8x_moE</w:t>
       </w:r>
     </w:p>
     <w:p>
@@ -7848,7 +8095,7 @@
       <w:r>
         <w:t xml:space="preserve">OBJECT POOL: </w:t>
       </w:r>
-      <w:hyperlink r:id="rId24" w:history="1">
+      <w:hyperlink r:id="rId26" w:history="1">
         <w:r>
           <w:rPr>
             <w:rStyle w:val="Hyperlink"/>
@@ -7868,7 +8115,7 @@
           <w:numId w:val="25"/>
         </w:numPr>
       </w:pPr>
-      <w:hyperlink r:id="rId25" w:history="1">
+      <w:hyperlink r:id="rId27" w:history="1">
         <w:r>
           <w:rPr>
             <w:rStyle w:val="Hyperlink"/>
@@ -7889,8 +8136,47 @@
       <w:r>
         <w:t xml:space="preserve">FACEBOOK SDK: </w:t>
       </w:r>
-      <w:r>
-        <w:t>https://developers.facebook.com/docs/unity</w:t>
+      <w:hyperlink r:id="rId28" w:history="1">
+        <w:r>
+          <w:rPr>
+            <w:rStyle w:val="Hyperlink"/>
+          </w:rPr>
+          <w:t>https://developers.facebook.com/docs/unity</w:t>
+        </w:r>
+      </w:hyperlink>
+    </w:p>
+    <w:p>
+      <w:pPr>
+        <w:pStyle w:val="NoSpacing"/>
+      </w:pPr>
+    </w:p>
+    <w:p>
+      <w:pPr>
+        <w:pStyle w:val="NoSpacing"/>
+      </w:pPr>
+      <w:r>
+        <w:t xml:space="preserve">ESCAPISTS IMAGE: </w:t>
+      </w:r>
+      <w:hyperlink r:id="rId29" w:history="1">
+        <w:r>
+          <w:rPr>
+            <w:rStyle w:val="Hyperlink"/>
+          </w:rPr>
+          <w:t>http://images.eurogamer.net/2013/articles/1/7/3/0/5/2/8/prison-sandbox-the-escapists-gets-xbox-one-release-date-142116444879.gif</w:t>
+        </w:r>
+      </w:hyperlink>
+    </w:p>
+    <w:p>
+      <w:pPr>
+        <w:pStyle w:val="NoSpacing"/>
+      </w:pPr>
+    </w:p>
+    <w:p>
+      <w:pPr>
+        <w:pStyle w:val="NoSpacing"/>
+      </w:pPr>
+      <w:r>
+        <w:t xml:space="preserve">CHARTS/DIAGRAMS: </w:t>
       </w:r>
       <w:r>
         <w:br w:type="page"/>
@@ -7908,7 +8194,21 @@
           <w:sz w:val="72"/>
         </w:rPr>
         <w:lastRenderedPageBreak/>
-        <w:t>APPENDIX A - GRAPHICS</w:t>
+        <w:t xml:space="preserve">APPENDIX </w:t>
+      </w:r>
+      <w:proofErr w:type="gramStart"/>
+      <w:r>
+        <w:rPr>
+          <w:sz w:val="72"/>
+        </w:rPr>
+        <w:t>A</w:t>
+      </w:r>
+      <w:proofErr w:type="gramEnd"/>
+      <w:r>
+        <w:rPr>
+          <w:sz w:val="72"/>
+        </w:rPr>
+        <w:t xml:space="preserve"> - GRAPHICS</w:t>
       </w:r>
     </w:p>
     <w:p>
@@ -7923,14 +8223,14 @@
           <w:sz w:val="40"/>
         </w:rPr>
       </w:pPr>
-      <w:bookmarkStart w:id="9" w:name="_Toc445480915"/>
+      <w:bookmarkStart w:id="10" w:name="_Toc445480915"/>
       <w:r>
         <w:rPr>
           <w:sz w:val="40"/>
         </w:rPr>
         <w:t>Staff</w:t>
       </w:r>
-      <w:bookmarkEnd w:id="9"/>
+      <w:bookmarkEnd w:id="10"/>
     </w:p>
     <w:p>
       <w:pPr>
@@ -7990,7 +8290,7 @@
                     <pic:cNvPicPr/>
                   </pic:nvPicPr>
                   <pic:blipFill>
-                    <a:blip r:embed="rId26">
+                    <a:blip r:embed="rId30">
                       <a:extLst>
                         <a:ext uri="{28A0092B-C50C-407E-A947-70E740481C1C}">
                           <a14:useLocalDpi xmlns:a14="http://schemas.microsoft.com/office/drawing/2010/main" val="0"/>
@@ -8069,7 +8369,7 @@
                     <pic:cNvPicPr/>
                   </pic:nvPicPr>
                   <pic:blipFill>
-                    <a:blip r:embed="rId27">
+                    <a:blip r:embed="rId31">
                       <a:extLst>
                         <a:ext uri="{28A0092B-C50C-407E-A947-70E740481C1C}">
                           <a14:useLocalDpi xmlns:a14="http://schemas.microsoft.com/office/drawing/2010/main" val="0"/>
@@ -8151,7 +8451,7 @@
                     <pic:cNvPicPr/>
                   </pic:nvPicPr>
                   <pic:blipFill>
-                    <a:blip r:embed="rId28">
+                    <a:blip r:embed="rId32">
                       <a:extLst>
                         <a:ext uri="{28A0092B-C50C-407E-A947-70E740481C1C}">
                           <a14:useLocalDpi xmlns:a14="http://schemas.microsoft.com/office/drawing/2010/main" val="0"/>
@@ -8231,7 +8531,7 @@
                     <pic:cNvPicPr/>
                   </pic:nvPicPr>
                   <pic:blipFill>
-                    <a:blip r:embed="rId29">
+                    <a:blip r:embed="rId33">
                       <a:extLst>
                         <a:ext uri="{28A0092B-C50C-407E-A947-70E740481C1C}">
                           <a14:useLocalDpi xmlns:a14="http://schemas.microsoft.com/office/drawing/2010/main" val="0"/>
@@ -8312,7 +8612,7 @@
                     <pic:cNvPicPr/>
                   </pic:nvPicPr>
                   <pic:blipFill>
-                    <a:blip r:embed="rId30">
+                    <a:blip r:embed="rId34">
                       <a:extLst>
                         <a:ext uri="{28A0092B-C50C-407E-A947-70E740481C1C}">
                           <a14:useLocalDpi xmlns:a14="http://schemas.microsoft.com/office/drawing/2010/main" val="0"/>
@@ -8440,7 +8740,7 @@
                     <pic:cNvPicPr/>
                   </pic:nvPicPr>
                   <pic:blipFill>
-                    <a:blip r:embed="rId31">
+                    <a:blip r:embed="rId35">
                       <a:extLst>
                         <a:ext uri="{28A0092B-C50C-407E-A947-70E740481C1C}">
                           <a14:useLocalDpi xmlns:a14="http://schemas.microsoft.com/office/drawing/2010/main" val="0"/>
@@ -8515,7 +8815,7 @@
                     <pic:cNvPicPr/>
                   </pic:nvPicPr>
                   <pic:blipFill>
-                    <a:blip r:embed="rId32">
+                    <a:blip r:embed="rId36">
                       <a:extLst>
                         <a:ext uri="{28A0092B-C50C-407E-A947-70E740481C1C}">
                           <a14:useLocalDpi xmlns:a14="http://schemas.microsoft.com/office/drawing/2010/main" val="0"/>
@@ -8632,7 +8932,7 @@
           <w:sz w:val="40"/>
         </w:rPr>
       </w:pPr>
-      <w:bookmarkStart w:id="10" w:name="_Toc445480916"/>
+      <w:bookmarkStart w:id="11" w:name="_Toc445480916"/>
       <w:r>
         <w:rPr>
           <w:sz w:val="40"/>
@@ -8646,7 +8946,7 @@
         </w:rPr>
         <w:t>ustomers</w:t>
       </w:r>
-      <w:bookmarkEnd w:id="10"/>
+      <w:bookmarkEnd w:id="11"/>
     </w:p>
     <w:p>
       <w:pPr>
@@ -8697,7 +8997,7 @@
                     <pic:cNvPicPr/>
                   </pic:nvPicPr>
                   <pic:blipFill>
-                    <a:blip r:embed="rId33">
+                    <a:blip r:embed="rId37">
                       <a:extLst>
                         <a:ext uri="{28A0092B-C50C-407E-A947-70E740481C1C}">
                           <a14:useLocalDpi xmlns:a14="http://schemas.microsoft.com/office/drawing/2010/main" val="0"/>
@@ -8772,7 +9072,7 @@
                     <pic:cNvPicPr/>
                   </pic:nvPicPr>
                   <pic:blipFill>
-                    <a:blip r:embed="rId34">
+                    <a:blip r:embed="rId38">
                       <a:extLst>
                         <a:ext uri="{28A0092B-C50C-407E-A947-70E740481C1C}">
                           <a14:useLocalDpi xmlns:a14="http://schemas.microsoft.com/office/drawing/2010/main" val="0"/>
@@ -8917,14 +9217,14 @@
           <w:sz w:val="40"/>
         </w:rPr>
       </w:pPr>
-      <w:bookmarkStart w:id="11" w:name="_Toc445480917"/>
+      <w:bookmarkStart w:id="12" w:name="_Toc445480917"/>
       <w:r>
         <w:rPr>
           <w:sz w:val="40"/>
         </w:rPr>
         <w:t>Screens</w:t>
       </w:r>
-      <w:bookmarkEnd w:id="11"/>
+      <w:bookmarkEnd w:id="12"/>
     </w:p>
     <w:p>
       <w:pPr>
@@ -8987,7 +9287,7 @@
                           </pic:cNvPicPr>
                         </pic:nvPicPr>
                         <pic:blipFill>
-                          <a:blip r:embed="rId35" cstate="print">
+                          <a:blip r:embed="rId39" cstate="print">
                             <a:extLst>
                               <a:ext uri="{28A0092B-C50C-407E-A947-70E740481C1C}">
                                 <a14:useLocalDpi xmlns:a14="http://schemas.microsoft.com/office/drawing/2010/main" val="0"/>
@@ -9063,27 +9363,8 @@
           <mc:Fallback>
             <w:pict>
               <v:group w14:anchorId="0E5C0ADC" id="Group 15" o:spid="_x0000_s1030" style="position:absolute;left:0;text-align:left;margin-left:128.55pt;margin-top:23.3pt;width:86.55pt;height:142.25pt;z-index:251666432" coordsize="10991,18067" o:gfxdata="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">
-                <v:shapetype id="_x0000_t75" coordsize="21600,21600" o:spt="75" o:preferrelative="t" path="m@4@5l@4@11@9@11@9@5xe" filled="f" stroked="f">
-                  <v:stroke joinstyle="miter"/>
-                  <v:formulas>
-                    <v:f eqn="if lineDrawn pixelLineWidth 0"/>
-                    <v:f eqn="sum @0 1 0"/>
-                    <v:f eqn="sum 0 0 @1"/>
-                    <v:f eqn="prod @2 1 2"/>
-                    <v:f eqn="prod @3 21600 pixelWidth"/>
-                    <v:f eqn="prod @3 21600 pixelHeight"/>
-                    <v:f eqn="sum @0 0 1"/>
-                    <v:f eqn="prod @6 1 2"/>
-                    <v:f eqn="prod @7 21600 pixelWidth"/>
-                    <v:f eqn="sum @8 21600 0"/>
-                    <v:f eqn="prod @7 21600 pixelHeight"/>
-                    <v:f eqn="sum @10 21600 0"/>
-                  </v:formulas>
-                  <v:path o:extrusionok="f" gradientshapeok="t" o:connecttype="rect"/>
-                  <o:lock v:ext="edit" aspectratio="t"/>
-                </v:shapetype>
                 <v:shape id="Picture 16" o:spid="_x0000_s1031" type="#_x0000_t75" style="position:absolute;left:1;width:10856;height:12299;visibility:visible;mso-wrap-style:square" o:gfxdata="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" stroked="t" strokecolor="black [3213]" strokeweight=".25pt">
-                  <v:imagedata r:id="rId36" o:title=""/>
+                  <v:imagedata r:id="rId40" o:title=""/>
                   <v:path arrowok="t"/>
                 </v:shape>
                 <v:shape id="_x0000_s1032" type="#_x0000_t202" style="position:absolute;top:13171;width:10991;height:4896;visibility:visible;mso-wrap-style:square;v-text-anchor:top" o:gfxdata="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" strokecolor="black [3213]">
@@ -9156,7 +9437,7 @@
                           </pic:cNvPicPr>
                         </pic:nvPicPr>
                         <pic:blipFill>
-                          <a:blip r:embed="rId37" cstate="print">
+                          <a:blip r:embed="rId41" cstate="print">
                             <a:extLst>
                               <a:ext uri="{28A0092B-C50C-407E-A947-70E740481C1C}">
                                 <a14:useLocalDpi xmlns:a14="http://schemas.microsoft.com/office/drawing/2010/main" val="0"/>
@@ -9233,7 +9514,7 @@
             <w:pict>
               <v:group w14:anchorId="735EC0D8" id="Group 13" o:spid="_x0000_s1033" style="position:absolute;left:0;text-align:left;margin-left:31.65pt;margin-top:23.3pt;width:86.55pt;height:142.25pt;z-index:251665408" coordsize="10991,18067" o:gfxdata="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">
                 <v:shape id="Picture 12" o:spid="_x0000_s1034" type="#_x0000_t75" style="position:absolute;width:10858;height:12299;visibility:visible;mso-wrap-style:square" o:gfxdata="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" stroked="t" strokecolor="black [3213]" strokeweight=".25pt">
-                  <v:imagedata r:id="rId38" o:title=""/>
+                  <v:imagedata r:id="rId42" o:title=""/>
                   <v:path arrowok="t"/>
                 </v:shape>
                 <v:shape id="_x0000_s1035" type="#_x0000_t202" style="position:absolute;top:13171;width:10991;height:4896;visibility:visible;mso-wrap-style:square;v-text-anchor:top" o:gfxdata="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" strokecolor="black [3213]" strokeweight=".25pt">
@@ -9319,7 +9600,7 @@
                           </pic:cNvPicPr>
                         </pic:nvPicPr>
                         <pic:blipFill>
-                          <a:blip r:embed="rId39" cstate="print">
+                          <a:blip r:embed="rId43" cstate="print">
                             <a:extLst>
                               <a:ext uri="{28A0092B-C50C-407E-A947-70E740481C1C}">
                                 <a14:useLocalDpi xmlns:a14="http://schemas.microsoft.com/office/drawing/2010/main" val="0"/>
@@ -9396,7 +9677,7 @@
             <w:pict>
               <v:group w14:anchorId="680E35D8" id="Group 24" o:spid="_x0000_s1036" style="position:absolute;margin-left:416.55pt;margin-top:.2pt;width:86.55pt;height:142.25pt;z-index:251669504" coordsize="10991,18067" o:gfxdata="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">
                 <v:shape id="Picture 25" o:spid="_x0000_s1037" type="#_x0000_t75" style="position:absolute;left:1;width:10856;height:12299;visibility:visible;mso-wrap-style:square" o:gfxdata="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" stroked="t" strokecolor="black [3213]" strokeweight=".25pt">
-                  <v:imagedata r:id="rId40" o:title=""/>
+                  <v:imagedata r:id="rId44" o:title=""/>
                   <v:path arrowok="t"/>
                 </v:shape>
                 <v:shape id="_x0000_s1038" type="#_x0000_t202" style="position:absolute;top:13171;width:10991;height:4896;visibility:visible;mso-wrap-style:square;v-text-anchor:top" o:gfxdata="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">
@@ -9469,7 +9750,7 @@
                           </pic:cNvPicPr>
                         </pic:nvPicPr>
                         <pic:blipFill>
-                          <a:blip r:embed="rId41" cstate="print">
+                          <a:blip r:embed="rId45" cstate="print">
                             <a:extLst>
                               <a:ext uri="{28A0092B-C50C-407E-A947-70E740481C1C}">
                                 <a14:useLocalDpi xmlns:a14="http://schemas.microsoft.com/office/drawing/2010/main" val="0"/>
@@ -9546,7 +9827,7 @@
             <w:pict>
               <v:group w14:anchorId="6D15D23F" id="Group 21" o:spid="_x0000_s1039" style="position:absolute;margin-left:321.4pt;margin-top:.2pt;width:86.55pt;height:142.25pt;z-index:251668480" coordsize="10991,18067" o:gfxdata="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">
                 <v:shape id="Picture 22" o:spid="_x0000_s1040" type="#_x0000_t75" style="position:absolute;left:1;width:10856;height:12299;visibility:visible;mso-wrap-style:square" o:gfxdata="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" stroked="t" strokecolor="black [3213]" strokeweight=".25pt">
-                  <v:imagedata r:id="rId42" o:title=""/>
+                  <v:imagedata r:id="rId46" o:title=""/>
                   <v:path arrowok="t"/>
                 </v:shape>
                 <v:shape id="_x0000_s1041" type="#_x0000_t202" style="position:absolute;top:13171;width:10991;height:4896;visibility:visible;mso-wrap-style:square;v-text-anchor:top" o:gfxdata="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">
@@ -9619,7 +9900,7 @@
                           </pic:cNvPicPr>
                         </pic:nvPicPr>
                         <pic:blipFill>
-                          <a:blip r:embed="rId43" cstate="print">
+                          <a:blip r:embed="rId47" cstate="print">
                             <a:extLst>
                               <a:ext uri="{28A0092B-C50C-407E-A947-70E740481C1C}">
                                 <a14:useLocalDpi xmlns:a14="http://schemas.microsoft.com/office/drawing/2010/main" val="0"/>
@@ -9696,7 +9977,7 @@
             <w:pict>
               <v:group w14:anchorId="35B943A8" id="Group 18" o:spid="_x0000_s1042" style="position:absolute;margin-left:225.4pt;margin-top:.2pt;width:86.55pt;height:142.25pt;z-index:251667456" coordsize="10991,18067" o:gfxdata="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">
                 <v:shape id="Picture 19" o:spid="_x0000_s1043" type="#_x0000_t75" style="position:absolute;left:1;width:10856;height:12299;visibility:visible;mso-wrap-style:square" o:gfxdata="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" stroked="t" strokecolor="black [3213]" strokeweight=".25pt">
-                  <v:imagedata r:id="rId44" o:title=""/>
+                  <v:imagedata r:id="rId48" o:title=""/>
                   <v:path arrowok="t"/>
                 </v:shape>
                 <v:shape id="_x0000_s1044" type="#_x0000_t202" style="position:absolute;top:13171;width:10991;height:4896;visibility:visible;mso-wrap-style:square;v-text-anchor:top" o:gfxdata="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" strokeweight=".25pt">
@@ -9781,7 +10062,7 @@
           <w:sz w:val="40"/>
         </w:rPr>
       </w:pPr>
-      <w:bookmarkStart w:id="12" w:name="_Toc445480918"/>
+      <w:bookmarkStart w:id="13" w:name="_Toc445480918"/>
       <w:r>
         <w:rPr>
           <w:sz w:val="40"/>
@@ -9789,7 +10070,7 @@
         <w:lastRenderedPageBreak/>
         <w:t>Other Purchasable Items</w:t>
       </w:r>
-      <w:bookmarkEnd w:id="12"/>
+      <w:bookmarkEnd w:id="13"/>
     </w:p>
     <w:p>
       <w:pPr>
@@ -9856,7 +10137,7 @@
                           </pic:cNvPicPr>
                         </pic:nvPicPr>
                         <pic:blipFill>
-                          <a:blip r:embed="rId45" cstate="print">
+                          <a:blip r:embed="rId49" cstate="print">
                             <a:extLst>
                               <a:ext uri="{28A0092B-C50C-407E-A947-70E740481C1C}">
                                 <a14:useLocalDpi xmlns:a14="http://schemas.microsoft.com/office/drawing/2010/main" val="0"/>
@@ -9934,7 +10215,7 @@
             <w:pict>
               <v:group w14:anchorId="6A3D26F6" id="Group 320" o:spid="_x0000_s1045" style="position:absolute;left:0;text-align:left;margin-left:30.6pt;margin-top:23.35pt;width:86.55pt;height:111.3pt;z-index:251670528;mso-height-relative:margin" coordorigin="-133" coordsize="10991,14134" o:gfxdata="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">
                 <v:shape id="Picture 321" o:spid="_x0000_s1046" type="#_x0000_t75" style="position:absolute;left:2794;width:5340;height:9191;visibility:visible;mso-wrap-style:square" o:gfxdata="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" strokeweight=".25pt">
-                  <v:imagedata r:id="rId46" o:title=""/>
+                  <v:imagedata r:id="rId50" o:title=""/>
                   <v:path arrowok="t"/>
                 </v:shape>
                 <v:shape id="_x0000_s1047" type="#_x0000_t202" style="position:absolute;left:-133;top:9238;width:10991;height:4896;visibility:visible;mso-wrap-style:square;v-text-anchor:top" o:gfxdata="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" strokecolor="black [3213]" strokeweight=".25pt">
@@ -10030,7 +10311,7 @@
                           </pic:cNvPicPr>
                         </pic:nvPicPr>
                         <pic:blipFill>
-                          <a:blip r:embed="rId47" cstate="print">
+                          <a:blip r:embed="rId51" cstate="print">
                             <a:extLst>
                               <a:ext uri="{28A0092B-C50C-407E-A947-70E740481C1C}">
                                 <a14:useLocalDpi xmlns:a14="http://schemas.microsoft.com/office/drawing/2010/main" val="0"/>
@@ -10108,7 +10389,7 @@
             <w:pict>
               <v:group w14:anchorId="32E70ED0" id="Group 329" o:spid="_x0000_s1048" style="position:absolute;margin-left:222.65pt;margin-top:20.15pt;width:86.55pt;height:89.1pt;z-index:251673600;mso-height-relative:margin" coordorigin="-133,2816" coordsize="10991,11318" o:gfxdata="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">
                 <v:shape id="Picture 330" o:spid="_x0000_s1049" type="#_x0000_t75" style="position:absolute;left:3111;top:2816;width:4200;height:4995;visibility:visible;mso-wrap-style:square" o:gfxdata="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" strokeweight=".25pt">
-                  <v:imagedata r:id="rId48" o:title=""/>
+                  <v:imagedata r:id="rId52" o:title=""/>
                   <v:path arrowok="t"/>
                 </v:shape>
                 <v:shape id="_x0000_s1050" type="#_x0000_t202" style="position:absolute;left:-133;top:9238;width:10991;height:4896;visibility:visible;mso-wrap-style:square;v-text-anchor:top" o:gfxdata="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" strokecolor="black [3213]" strokeweight=".25pt">
@@ -10187,7 +10468,7 @@
                           </pic:cNvPicPr>
                         </pic:nvPicPr>
                         <pic:blipFill>
-                          <a:blip r:embed="rId49" cstate="print">
+                          <a:blip r:embed="rId53" cstate="print">
                             <a:extLst>
                               <a:ext uri="{28A0092B-C50C-407E-A947-70E740481C1C}">
                                 <a14:useLocalDpi xmlns:a14="http://schemas.microsoft.com/office/drawing/2010/main" val="0"/>
@@ -10265,7 +10546,7 @@
             <w:pict>
               <v:group w14:anchorId="5991135B" id="Group 323" o:spid="_x0000_s1051" style="position:absolute;margin-left:127.65pt;margin-top:.65pt;width:86.55pt;height:108.6pt;z-index:251671552;mso-height-relative:margin" coordorigin="-133,335" coordsize="10991,13798" o:gfxdata="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">
                 <v:shape id="Picture 324" o:spid="_x0000_s1052" type="#_x0000_t75" style="position:absolute;left:2136;top:335;width:5962;height:8518;visibility:visible;mso-wrap-style:square" o:gfxdata="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" strokeweight=".25pt">
-                  <v:imagedata r:id="rId50" o:title=""/>
+                  <v:imagedata r:id="rId54" o:title=""/>
                   <v:path arrowok="t"/>
                 </v:shape>
                 <v:shape id="_x0000_s1053" type="#_x0000_t202" style="position:absolute;left:-133;top:9238;width:10991;height:4896;visibility:visible;mso-wrap-style:square;v-text-anchor:top" o:gfxdata="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" strokecolor="black [3213]" strokeweight=".25pt">
@@ -10336,14 +10617,14 @@
           <w:sz w:val="40"/>
         </w:rPr>
       </w:pPr>
-      <w:bookmarkStart w:id="13" w:name="_Toc445480919"/>
+      <w:bookmarkStart w:id="14" w:name="_Toc445480919"/>
       <w:r>
         <w:rPr>
           <w:sz w:val="40"/>
         </w:rPr>
         <w:t>Buttons</w:t>
       </w:r>
-      <w:bookmarkEnd w:id="13"/>
+      <w:bookmarkEnd w:id="14"/>
     </w:p>
     <w:p>
       <w:pPr>
@@ -10414,7 +10695,7 @@
                           </pic:cNvPicPr>
                         </pic:nvPicPr>
                         <pic:blipFill>
-                          <a:blip r:embed="rId51" cstate="print">
+                          <a:blip r:embed="rId55" cstate="print">
                             <a:extLst>
                               <a:ext uri="{28A0092B-C50C-407E-A947-70E740481C1C}">
                                 <a14:useLocalDpi xmlns:a14="http://schemas.microsoft.com/office/drawing/2010/main" val="0"/>
@@ -10492,7 +10773,7 @@
             <w:pict>
               <v:group w14:anchorId="672C01D2" id="Group 260" o:spid="_x0000_s1054" style="position:absolute;left:0;text-align:left;margin-left:413.65pt;margin-top:20.25pt;width:86.55pt;height:68pt;z-index:251659264;mso-height-relative:margin" coordorigin=",720" coordsize="10991,8638" o:gfxdata="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">
                 <v:shape id="Picture 261" o:spid="_x0000_s1055" type="#_x0000_t75" style="position:absolute;left:2795;top:720;width:5373;height:5376;visibility:visible;mso-wrap-style:square" o:gfxdata="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" strokeweight=".25pt">
-                  <v:imagedata r:id="rId52" o:title=""/>
+                  <v:imagedata r:id="rId56" o:title=""/>
                   <v:path arrowok="t"/>
                 </v:shape>
                 <v:shape id="_x0000_s1056" type="#_x0000_t202" style="position:absolute;top:6692;width:10991;height:2667;visibility:visible;mso-wrap-style:square;v-text-anchor:top" o:gfxdata="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" strokecolor="black [3213]" strokeweight=".25pt">
@@ -10573,7 +10854,7 @@
                           </pic:cNvPicPr>
                         </pic:nvPicPr>
                         <pic:blipFill>
-                          <a:blip r:embed="rId53" cstate="print">
+                          <a:blip r:embed="rId57" cstate="print">
                             <a:extLst>
                               <a:ext uri="{28A0092B-C50C-407E-A947-70E740481C1C}">
                                 <a14:useLocalDpi xmlns:a14="http://schemas.microsoft.com/office/drawing/2010/main" val="0"/>
@@ -10651,7 +10932,7 @@
             <w:pict>
               <v:group w14:anchorId="1FF09822" id="Group 257" o:spid="_x0000_s1057" style="position:absolute;left:0;text-align:left;margin-left:318.65pt;margin-top:20.25pt;width:86.55pt;height:68pt;z-index:251658240;mso-height-relative:margin" coordorigin=",720" coordsize="10991,8638" o:gfxdata="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">
                 <v:shape id="Picture 258" o:spid="_x0000_s1058" type="#_x0000_t75" style="position:absolute;left:2795;top:720;width:5373;height:5376;visibility:visible;mso-wrap-style:square" o:gfxdata="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" strokeweight=".25pt">
-                  <v:imagedata r:id="rId54" o:title=""/>
+                  <v:imagedata r:id="rId58" o:title=""/>
                   <v:path arrowok="t"/>
                 </v:shape>
                 <v:shape id="_x0000_s1059" type="#_x0000_t202" style="position:absolute;top:6692;width:10991;height:2667;visibility:visible;mso-wrap-style:square;v-text-anchor:top" o:gfxdata="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" strokecolor="black [3213]" strokeweight=".25pt">
@@ -10732,7 +11013,7 @@
                           </pic:cNvPicPr>
                         </pic:nvPicPr>
                         <pic:blipFill>
-                          <a:blip r:embed="rId55" cstate="print">
+                          <a:blip r:embed="rId59" cstate="print">
                             <a:extLst>
                               <a:ext uri="{28A0092B-C50C-407E-A947-70E740481C1C}">
                                 <a14:useLocalDpi xmlns:a14="http://schemas.microsoft.com/office/drawing/2010/main" val="0"/>
@@ -10810,7 +11091,7 @@
             <w:pict>
               <v:group w14:anchorId="363E9830" id="Group 254" o:spid="_x0000_s1060" style="position:absolute;left:0;text-align:left;margin-left:223.15pt;margin-top:20.25pt;width:86.55pt;height:68pt;z-index:251657216;mso-height-relative:margin" coordorigin=",720" coordsize="10991,8638" o:gfxdata="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">
                 <v:shape id="Picture 255" o:spid="_x0000_s1061" type="#_x0000_t75" style="position:absolute;left:2795;top:720;width:5373;height:5376;visibility:visible;mso-wrap-style:square" o:gfxdata="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" strokeweight=".25pt">
-                  <v:imagedata r:id="rId56" o:title=""/>
+                  <v:imagedata r:id="rId60" o:title=""/>
                   <v:path arrowok="t"/>
                 </v:shape>
                 <v:shape id="_x0000_s1062" type="#_x0000_t202" style="position:absolute;top:6692;width:10991;height:2667;visibility:visible;mso-wrap-style:square;v-text-anchor:top" o:gfxdata="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" strokecolor="black [3213]" strokeweight=".25pt">
@@ -10891,7 +11172,7 @@
                           </pic:cNvPicPr>
                         </pic:nvPicPr>
                         <pic:blipFill>
-                          <a:blip r:embed="rId57" cstate="print">
+                          <a:blip r:embed="rId61" cstate="print">
                             <a:extLst>
                               <a:ext uri="{28A0092B-C50C-407E-A947-70E740481C1C}">
                                 <a14:useLocalDpi xmlns:a14="http://schemas.microsoft.com/office/drawing/2010/main" val="0"/>
@@ -10969,7 +11250,7 @@
             <w:pict>
               <v:group w14:anchorId="4F4433BA" id="Group 251" o:spid="_x0000_s1063" style="position:absolute;left:0;text-align:left;margin-left:127.65pt;margin-top:20.25pt;width:86.55pt;height:68pt;z-index:251656192;mso-height-relative:margin" coordorigin=",720" coordsize="10991,8638" o:gfxdata="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">
                 <v:shape id="Picture 252" o:spid="_x0000_s1064" type="#_x0000_t75" style="position:absolute;left:2795;top:720;width:5373;height:5376;visibility:visible;mso-wrap-style:square" o:gfxdata="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" strokeweight=".25pt">
-                  <v:imagedata r:id="rId58" o:title=""/>
+                  <v:imagedata r:id="rId62" o:title=""/>
                   <v:path arrowok="t"/>
                 </v:shape>
                 <v:shape id="_x0000_s1065" type="#_x0000_t202" style="position:absolute;top:6692;width:10991;height:2667;visibility:visible;mso-wrap-style:square;v-text-anchor:top" o:gfxdata="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" strokecolor="black [3213]" strokeweight=".25pt">
@@ -11050,7 +11331,7 @@
                           </pic:cNvPicPr>
                         </pic:nvPicPr>
                         <pic:blipFill>
-                          <a:blip r:embed="rId59" cstate="print">
+                          <a:blip r:embed="rId63" cstate="print">
                             <a:extLst>
                               <a:ext uri="{28A0092B-C50C-407E-A947-70E740481C1C}">
                                 <a14:useLocalDpi xmlns:a14="http://schemas.microsoft.com/office/drawing/2010/main" val="0"/>
@@ -11128,7 +11409,7 @@
             <w:pict>
               <v:group w14:anchorId="4BCABB8E" id="Group 214" o:spid="_x0000_s1066" style="position:absolute;left:0;text-align:left;margin-left:31.65pt;margin-top:20.25pt;width:86.55pt;height:68pt;z-index:251652096;mso-height-relative:margin" coordorigin=",720" coordsize="10991,8638" o:gfxdata="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">
                 <v:shape id="Picture 215" o:spid="_x0000_s1067" type="#_x0000_t75" style="position:absolute;left:2794;top:720;width:5375;height:5376;visibility:visible;mso-wrap-style:square" o:gfxdata="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" strokeweight=".25pt">
-                  <v:imagedata r:id="rId60" o:title=""/>
+                  <v:imagedata r:id="rId64" o:title=""/>
                   <v:path arrowok="t"/>
                 </v:shape>
                 <v:shape id="_x0000_s1068" type="#_x0000_t202" style="position:absolute;top:6692;width:10991;height:2667;visibility:visible;mso-wrap-style:square;v-text-anchor:top" o:gfxdata="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" strokecolor="black [3213]" strokeweight=".25pt">
@@ -11243,7 +11524,7 @@
                           </pic:cNvPicPr>
                         </pic:nvPicPr>
                         <pic:blipFill>
-                          <a:blip r:embed="rId61" cstate="print">
+                          <a:blip r:embed="rId65" cstate="print">
                             <a:extLst>
                               <a:ext uri="{28A0092B-C50C-407E-A947-70E740481C1C}">
                                 <a14:useLocalDpi xmlns:a14="http://schemas.microsoft.com/office/drawing/2010/main" val="0"/>
@@ -11321,7 +11602,7 @@
             <w:pict>
               <v:group w14:anchorId="31197A6A" id="Group 290" o:spid="_x0000_s1069" style="position:absolute;margin-left:415.3pt;margin-top:9pt;width:86.55pt;height:68pt;z-index:251664384;mso-height-relative:margin" coordorigin=",720" coordsize="10991,8638" o:gfxdata="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">
                 <v:shape id="Picture 291" o:spid="_x0000_s1070" type="#_x0000_t75" style="position:absolute;left:2795;top:720;width:5373;height:5376;visibility:visible;mso-wrap-style:square" o:gfxdata="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" strokeweight=".25pt">
-                  <v:imagedata r:id="rId62" o:title=""/>
+                  <v:imagedata r:id="rId66" o:title=""/>
                   <v:path arrowok="t"/>
                 </v:shape>
                 <v:shape id="_x0000_s1071" type="#_x0000_t202" style="position:absolute;top:6692;width:10991;height:2667;visibility:visible;mso-wrap-style:square;v-text-anchor:top" o:gfxdata="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" strokecolor="black [3213]" strokeweight=".25pt">
@@ -11402,7 +11683,7 @@
                           </pic:cNvPicPr>
                         </pic:nvPicPr>
                         <pic:blipFill>
-                          <a:blip r:embed="rId63" cstate="print">
+                          <a:blip r:embed="rId67" cstate="print">
                             <a:extLst>
                               <a:ext uri="{28A0092B-C50C-407E-A947-70E740481C1C}">
                                 <a14:useLocalDpi xmlns:a14="http://schemas.microsoft.com/office/drawing/2010/main" val="0"/>
@@ -11480,7 +11761,7 @@
             <w:pict>
               <v:group w14:anchorId="71374510" id="Group 284" o:spid="_x0000_s1072" style="position:absolute;margin-left:318.85pt;margin-top:8.7pt;width:86.55pt;height:68pt;z-index:251663360;mso-height-relative:margin" coordorigin=",720" coordsize="10991,8638" o:gfxdata="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">
                 <v:shape id="Picture 285" o:spid="_x0000_s1073" type="#_x0000_t75" style="position:absolute;left:2795;top:720;width:5373;height:5376;visibility:visible;mso-wrap-style:square" o:gfxdata="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" strokeweight=".25pt">
-                  <v:imagedata r:id="rId64" o:title=""/>
+                  <v:imagedata r:id="rId68" o:title=""/>
                   <v:path arrowok="t"/>
                 </v:shape>
                 <v:shape id="_x0000_s1074" type="#_x0000_t202" style="position:absolute;top:6692;width:10991;height:2667;visibility:visible;mso-wrap-style:square;v-text-anchor:top" o:gfxdata="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" strokecolor="black [3213]" strokeweight=".25pt">
@@ -11561,7 +11842,7 @@
                           </pic:cNvPicPr>
                         </pic:nvPicPr>
                         <pic:blipFill>
-                          <a:blip r:embed="rId65" cstate="print">
+                          <a:blip r:embed="rId69" cstate="print">
                             <a:extLst>
                               <a:ext uri="{28A0092B-C50C-407E-A947-70E740481C1C}">
                                 <a14:useLocalDpi xmlns:a14="http://schemas.microsoft.com/office/drawing/2010/main" val="0"/>
@@ -11639,7 +11920,7 @@
             <w:pict>
               <v:group w14:anchorId="65B36EDD" id="Group 281" o:spid="_x0000_s1075" style="position:absolute;margin-left:222.9pt;margin-top:8.7pt;width:86.55pt;height:68pt;z-index:251662336;mso-height-relative:margin" coordorigin=",720" coordsize="10991,8638" o:gfxdata="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">
                 <v:shape id="Picture 282" o:spid="_x0000_s1076" type="#_x0000_t75" style="position:absolute;left:2795;top:720;width:5373;height:5376;visibility:visible;mso-wrap-style:square" o:gfxdata="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" strokeweight=".25pt">
-                  <v:imagedata r:id="rId66" o:title=""/>
+                  <v:imagedata r:id="rId70" o:title=""/>
                   <v:path arrowok="t"/>
                 </v:shape>
                 <v:shape id="_x0000_s1077" type="#_x0000_t202" style="position:absolute;top:6692;width:10991;height:2667;visibility:visible;mso-wrap-style:square;v-text-anchor:top" o:gfxdata="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" strokecolor="black [3213]" strokeweight=".25pt">
@@ -11720,7 +12001,7 @@
                           </pic:cNvPicPr>
                         </pic:nvPicPr>
                         <pic:blipFill>
-                          <a:blip r:embed="rId67" cstate="print">
+                          <a:blip r:embed="rId71" cstate="print">
                             <a:extLst>
                               <a:ext uri="{28A0092B-C50C-407E-A947-70E740481C1C}">
                                 <a14:useLocalDpi xmlns:a14="http://schemas.microsoft.com/office/drawing/2010/main" val="0"/>
@@ -11798,7 +12079,7 @@
             <w:pict>
               <v:group w14:anchorId="7FA3FFD3" id="Group 275" o:spid="_x0000_s1078" style="position:absolute;margin-left:31.5pt;margin-top:9pt;width:86.55pt;height:68pt;z-index:251660288;mso-height-relative:margin" coordorigin=",720" coordsize="10991,8638" o:gfxdata="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">
                 <v:shape id="Picture 276" o:spid="_x0000_s1079" type="#_x0000_t75" style="position:absolute;left:2795;top:720;width:5373;height:5376;visibility:visible;mso-wrap-style:square" o:gfxdata="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" strokeweight=".25pt">
-                  <v:imagedata r:id="rId68" o:title=""/>
+                  <v:imagedata r:id="rId72" o:title=""/>
                   <v:path arrowok="t"/>
                 </v:shape>
                 <v:shape id="_x0000_s1080" type="#_x0000_t202" style="position:absolute;top:6692;width:10991;height:2667;visibility:visible;mso-wrap-style:square;v-text-anchor:top" o:gfxdata="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" strokecolor="black [3213]" strokeweight=".25pt">
@@ -11879,7 +12160,7 @@
                           </pic:cNvPicPr>
                         </pic:nvPicPr>
                         <pic:blipFill>
-                          <a:blip r:embed="rId69" cstate="print">
+                          <a:blip r:embed="rId73" cstate="print">
                             <a:extLst>
                               <a:ext uri="{28A0092B-C50C-407E-A947-70E740481C1C}">
                                 <a14:useLocalDpi xmlns:a14="http://schemas.microsoft.com/office/drawing/2010/main" val="0"/>
@@ -11957,7 +12238,7 @@
             <w:pict>
               <v:group w14:anchorId="23DD9754" id="Group 278" o:spid="_x0000_s1081" style="position:absolute;margin-left:127.5pt;margin-top:9pt;width:86.55pt;height:68pt;z-index:251661312;mso-height-relative:margin" coordorigin=",720" coordsize="10991,8638" o:gfxdata="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">
                 <v:shape id="Picture 279" o:spid="_x0000_s1082" type="#_x0000_t75" style="position:absolute;left:2795;top:720;width:5373;height:5376;visibility:visible;mso-wrap-style:square" o:gfxdata="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" strokeweight=".25pt">
-                  <v:imagedata r:id="rId70" o:title=""/>
+                  <v:imagedata r:id="rId74" o:title=""/>
                   <v:path arrowok="t"/>
                 </v:shape>
                 <v:shape id="_x0000_s1083" type="#_x0000_t202" style="position:absolute;top:6692;width:10991;height:2667;visibility:visible;mso-wrap-style:square;v-text-anchor:top" o:gfxdata="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" strokecolor="black [3213]" strokeweight=".25pt">
@@ -12035,14 +12316,14 @@
           <w:sz w:val="40"/>
         </w:rPr>
       </w:pPr>
-      <w:bookmarkStart w:id="14" w:name="_Toc445480920"/>
+      <w:bookmarkStart w:id="15" w:name="_Toc445480920"/>
       <w:r>
         <w:rPr>
           <w:sz w:val="40"/>
         </w:rPr>
         <w:t>Currencies</w:t>
       </w:r>
-      <w:bookmarkEnd w:id="14"/>
+      <w:bookmarkEnd w:id="15"/>
     </w:p>
     <w:p>
       <w:pPr>
@@ -12134,7 +12415,7 @@
                           </pic:cNvPicPr>
                         </pic:nvPicPr>
                         <pic:blipFill>
-                          <a:blip r:embed="rId71" cstate="print">
+                          <a:blip r:embed="rId75" cstate="print">
                             <a:extLst>
                               <a:ext uri="{28A0092B-C50C-407E-A947-70E740481C1C}">
                                 <a14:useLocalDpi xmlns:a14="http://schemas.microsoft.com/office/drawing/2010/main" val="0"/>
@@ -12216,7 +12497,7 @@
             <w:pict>
               <v:group w14:anchorId="49F8C303" id="Group 230" o:spid="_x0000_s1084" style="position:absolute;left:0;text-align:left;margin-left:36.15pt;margin-top:4.4pt;width:105pt;height:100.5pt;z-index:251654144;mso-width-relative:margin;mso-height-relative:margin" coordorigin="15,1408" coordsize="10991,9820" o:gfxdata="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">
                 <v:shape id="Picture 231" o:spid="_x0000_s1085" type="#_x0000_t75" style="position:absolute;left:2964;top:1408;width:4889;height:6050;visibility:visible;mso-wrap-style:square" o:gfxdata="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" strokeweight=".25pt">
-                  <v:imagedata r:id="rId72" o:title=""/>
+                  <v:imagedata r:id="rId76" o:title=""/>
                   <v:path arrowok="t"/>
                 </v:shape>
                 <v:shape id="_x0000_s1086" type="#_x0000_t202" style="position:absolute;left:15;top:8275;width:10992;height:2953;visibility:visible;mso-wrap-style:square;v-text-anchor:top" o:gfxdata="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" strokecolor="black [3213]" strokeweight=".25pt">
@@ -12302,7 +12583,7 @@
                           </pic:cNvPicPr>
                         </pic:nvPicPr>
                         <pic:blipFill>
-                          <a:blip r:embed="rId73" cstate="print">
+                          <a:blip r:embed="rId77" cstate="print">
                             <a:extLst>
                               <a:ext uri="{28A0092B-C50C-407E-A947-70E740481C1C}">
                                 <a14:useLocalDpi xmlns:a14="http://schemas.microsoft.com/office/drawing/2010/main" val="0"/>
@@ -12384,7 +12665,7 @@
             <w:pict>
               <v:group w14:anchorId="69B13210" id="Group 233" o:spid="_x0000_s1087" style="position:absolute;left:0;text-align:left;margin-left:153.15pt;margin-top:4.35pt;width:105pt;height:100.25pt;z-index:251655168;mso-width-relative:margin;mso-height-relative:margin" coordorigin="15,1427" coordsize="10991,9800" o:gfxdata="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">
                 <v:shape id="Picture 234" o:spid="_x0000_s1088" type="#_x0000_t75" style="position:absolute;left:1603;top:1427;width:7362;height:6872;visibility:visible;mso-wrap-style:square" o:gfxdata="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" strokeweight=".25pt">
-                  <v:imagedata r:id="rId74" o:title=""/>
+                  <v:imagedata r:id="rId78" o:title=""/>
                   <v:path arrowok="t"/>
                 </v:shape>
                 <v:shape id="_x0000_s1089" type="#_x0000_t202" style="position:absolute;left:15;top:8275;width:10992;height:2953;visibility:visible;mso-wrap-style:square;v-text-anchor:top" o:gfxdata="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" strokecolor="black [3213]" strokeweight=".25pt">
@@ -12466,8 +12747,8 @@
       </w:r>
     </w:p>
     <w:sectPr>
-      <w:headerReference w:type="default" r:id="rId75"/>
-      <w:footerReference w:type="default" r:id="rId76"/>
+      <w:headerReference w:type="default" r:id="rId79"/>
+      <w:footerReference w:type="default" r:id="rId80"/>
       <w:pgSz w:w="12240" w:h="15840"/>
       <w:pgMar w:top="567" w:right="616" w:bottom="426" w:left="567" w:header="426" w:footer="113" w:gutter="0"/>
       <w:pgNumType w:start="0"/>
@@ -12542,7 +12823,7 @@
           <w:rPr>
             <w:noProof/>
           </w:rPr>
-          <w:t>7</w:t>
+          <w:t>15</w:t>
         </w:r>
         <w:r>
           <w:rPr>
@@ -15866,7 +16147,7 @@
 </file>
 
 <file path=customXml/itemProps3.xml><?xml version="1.0" encoding="utf-8"?>
-<ds:datastoreItem xmlns:ds="http://schemas.openxmlformats.org/officeDocument/2006/customXml" ds:itemID="{DAED5CC7-28DA-43CB-B5B6-34C39F315C1B}">
+<ds:datastoreItem xmlns:ds="http://schemas.openxmlformats.org/officeDocument/2006/customXml" ds:itemID="{F6AD9C24-09F3-44E8-A2FC-48986A2B832A}">
   <ds:schemaRefs>
     <ds:schemaRef ds:uri="http://schemas.openxmlformats.org/officeDocument/2006/bibliography"/>
   </ds:schemaRefs>

</xml_diff>

<commit_message>
Even MORE Game Report work! C'MON ANDREW! YOU CAN DO IT!
</commit_message>
<xml_diff>
--- a/GAME REPORT.docx
+++ b/GAME REPORT.docx
@@ -109,7 +109,7 @@
                                   </w:rPr>
                                   <w:alias w:val="Publish Date"/>
                                   <w:tag w:val=""/>
-                                  <w:id w:val="400952559"/>
+                                  <w:id w:val="-1133332360"/>
                                   <w:dataBinding w:prefixMappings="xmlns:ns0='http://schemas.microsoft.com/office/2006/coverPageProps' " w:xpath="/ns0:CoverPageProperties[1]/ns0:PublishDate[1]" w:storeItemID="{55AF091B-3C7A-41E3-B477-F2FDAA23CFDA}"/>
                                   <w:date>
                                     <w:dateFormat w:val="MMMM d, yyyy"/>
@@ -181,7 +181,7 @@
                             </w:rPr>
                             <w:alias w:val="Publish Date"/>
                             <w:tag w:val=""/>
-                            <w:id w:val="400952559"/>
+                            <w:id w:val="-1133332360"/>
                             <w:dataBinding w:prefixMappings="xmlns:ns0='http://schemas.microsoft.com/office/2006/coverPageProps' " w:xpath="/ns0:CoverPageProperties[1]/ns0:PublishDate[1]" w:storeItemID="{55AF091B-3C7A-41E3-B477-F2FDAA23CFDA}"/>
                             <w:date>
                               <w:dateFormat w:val="MMMM d, yyyy"/>
@@ -305,7 +305,7 @@
                                   </w:rPr>
                                   <w:alias w:val="Author"/>
                                   <w:tag w:val=""/>
-                                  <w:id w:val="1901796142"/>
+                                  <w:id w:val="1217773969"/>
                                   <w:dataBinding w:prefixMappings="xmlns:ns0='http://purl.org/dc/elements/1.1/' xmlns:ns1='http://schemas.openxmlformats.org/package/2006/metadata/core-properties' " w:xpath="/ns1:coreProperties[1]/ns0:creator[1]" w:storeItemID="{6C3C8BC8-F283-45AE-878A-BAB7291924A1}"/>
                                   <w:text/>
                                 </w:sdtPr>
@@ -355,7 +355,7 @@
                                     </w:rPr>
                                     <w:alias w:val="Company"/>
                                     <w:tag w:val=""/>
-                                    <w:id w:val="-661235724"/>
+                                    <w:id w:val="1188178892"/>
                                     <w:showingPlcHdr/>
                                     <w:dataBinding w:prefixMappings="xmlns:ns0='http://schemas.openxmlformats.org/officeDocument/2006/extended-properties' " w:xpath="/ns0:Properties[1]/ns0:Company[1]" w:storeItemID="{6668398D-A668-4E3E-A5EB-62B293D839F1}"/>
                                     <w:text/>
@@ -393,7 +393,7 @@
                                     </w:rPr>
                                     <w:alias w:val="Address"/>
                                     <w:tag w:val=""/>
-                                    <w:id w:val="171227497"/>
+                                    <w:id w:val="-1872907958"/>
                                     <w:showingPlcHdr/>
                                     <w:dataBinding w:prefixMappings="xmlns:ns0='http://schemas.microsoft.com/office/2006/coverPageProps' " w:xpath="/ns0:CoverPageProperties[1]/ns0:CompanyAddress[1]" w:storeItemID="{55AF091B-3C7A-41E3-B477-F2FDAA23CFDA}"/>
                                     <w:text/>
@@ -453,7 +453,7 @@
                             </w:rPr>
                             <w:alias w:val="Author"/>
                             <w:tag w:val=""/>
-                            <w:id w:val="1901796142"/>
+                            <w:id w:val="1217773969"/>
                             <w:dataBinding w:prefixMappings="xmlns:ns0='http://purl.org/dc/elements/1.1/' xmlns:ns1='http://schemas.openxmlformats.org/package/2006/metadata/core-properties' " w:xpath="/ns1:coreProperties[1]/ns0:creator[1]" w:storeItemID="{6C3C8BC8-F283-45AE-878A-BAB7291924A1}"/>
                             <w:text/>
                           </w:sdtPr>
@@ -503,7 +503,7 @@
                               </w:rPr>
                               <w:alias w:val="Company"/>
                               <w:tag w:val=""/>
-                              <w:id w:val="-661235724"/>
+                              <w:id w:val="1188178892"/>
                               <w:showingPlcHdr/>
                               <w:dataBinding w:prefixMappings="xmlns:ns0='http://schemas.openxmlformats.org/officeDocument/2006/extended-properties' " w:xpath="/ns0:Properties[1]/ns0:Company[1]" w:storeItemID="{6668398D-A668-4E3E-A5EB-62B293D839F1}"/>
                               <w:text/>
@@ -541,7 +541,7 @@
                               </w:rPr>
                               <w:alias w:val="Address"/>
                               <w:tag w:val=""/>
-                              <w:id w:val="171227497"/>
+                              <w:id w:val="-1872907958"/>
                               <w:showingPlcHdr/>
                               <w:dataBinding w:prefixMappings="xmlns:ns0='http://schemas.microsoft.com/office/2006/coverPageProps' " w:xpath="/ns0:CoverPageProperties[1]/ns0:CompanyAddress[1]" w:storeItemID="{55AF091B-3C7A-41E3-B477-F2FDAA23CFDA}"/>
                               <w:text/>
@@ -668,7 +668,7 @@
                                     </w:rPr>
                                     <w:alias w:val="Title"/>
                                     <w:tag w:val=""/>
-                                    <w:id w:val="-1315561441"/>
+                                    <w:id w:val="-1105032777"/>
                                     <w:dataBinding w:prefixMappings="xmlns:ns0='http://purl.org/dc/elements/1.1/' xmlns:ns1='http://schemas.openxmlformats.org/package/2006/metadata/core-properties' " w:xpath="/ns1:coreProperties[1]/ns0:title[1]" w:storeItemID="{6C3C8BC8-F283-45AE-878A-BAB7291924A1}"/>
                                     <w:text w:multiLine="1"/>
                                   </w:sdtPr>
@@ -713,7 +713,7 @@
                                   </w:rPr>
                                   <w:alias w:val="Subtitle"/>
                                   <w:tag w:val=""/>
-                                  <w:id w:val="1615247542"/>
+                                  <w:id w:val="-2094548493"/>
                                   <w:dataBinding w:prefixMappings="xmlns:ns0='http://purl.org/dc/elements/1.1/' xmlns:ns1='http://schemas.openxmlformats.org/package/2006/metadata/core-properties' " w:xpath="/ns1:coreProperties[1]/ns0:subject[1]" w:storeItemID="{6C3C8BC8-F283-45AE-878A-BAB7291924A1}"/>
                                   <w:text/>
                                 </w:sdtPr>
@@ -787,7 +787,7 @@
                               </w:rPr>
                               <w:alias w:val="Title"/>
                               <w:tag w:val=""/>
-                              <w:id w:val="-1315561441"/>
+                              <w:id w:val="-1105032777"/>
                               <w:dataBinding w:prefixMappings="xmlns:ns0='http://purl.org/dc/elements/1.1/' xmlns:ns1='http://schemas.openxmlformats.org/package/2006/metadata/core-properties' " w:xpath="/ns1:coreProperties[1]/ns0:title[1]" w:storeItemID="{6C3C8BC8-F283-45AE-878A-BAB7291924A1}"/>
                               <w:text w:multiLine="1"/>
                             </w:sdtPr>
@@ -832,7 +832,7 @@
                             </w:rPr>
                             <w:alias w:val="Subtitle"/>
                             <w:tag w:val=""/>
-                            <w:id w:val="1615247542"/>
+                            <w:id w:val="-2094548493"/>
                             <w:dataBinding w:prefixMappings="xmlns:ns0='http://purl.org/dc/elements/1.1/' xmlns:ns1='http://schemas.openxmlformats.org/package/2006/metadata/core-properties' " w:xpath="/ns1:coreProperties[1]/ns0:subject[1]" w:storeItemID="{6C3C8BC8-F283-45AE-878A-BAB7291924A1}"/>
                             <w:text/>
                           </w:sdtPr>
@@ -1008,7 +1008,7 @@
               </mc:Choice>
               <mc:Fallback>
                 <w:pict>
-                  <v:group w14:anchorId="66695154" id="Group 114" o:spid="_x0000_s1026" style="position:absolute;margin-left:0;margin-top:0;width:18pt;height:10in;z-index:251623424;mso-width-percent:29;mso-height-percent:909;mso-left-percent:45;mso-position-horizontal-relative:page;mso-position-vertical:center;mso-position-vertical-relative:page;mso-width-percent:29;mso-height-percent:909;mso-left-percent:45" coordsize="2286,91440" o:gfxdata="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">
+                  <v:group w14:anchorId="04897C77" id="Group 114" o:spid="_x0000_s1026" style="position:absolute;margin-left:0;margin-top:0;width:18pt;height:10in;z-index:251623424;mso-width-percent:29;mso-height-percent:909;mso-left-percent:45;mso-position-horizontal-relative:page;mso-position-vertical:center;mso-position-vertical-relative:page;mso-width-percent:29;mso-height-percent:909;mso-left-percent:45" coordsize="2286,91440" o:gfxdata="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">
                     <v:rect id="Rectangle 115" o:spid="_x0000_s1027" style="position:absolute;width:2286;height:87820;visibility:visible;mso-wrap-style:square;v-text-anchor:middle" o:gfxdata="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" fillcolor="#9f2936 [3205]" stroked="f" strokeweight="1pt"/>
                     <v:rect id="Rectangle 116" o:spid="_x0000_s1028" style="position:absolute;top:89154;width:2286;height:2286;visibility:visible;mso-wrap-style:square;v-text-anchor:middle" o:gfxdata="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" fillcolor="#f07f09 [3204]" stroked="f" strokeweight="1pt">
                       <v:path arrowok="t"/>
@@ -2665,53 +2665,28 @@
           <w:i/>
           <w:sz w:val="24"/>
         </w:rPr>
-        <w:t>“</w:t>
-      </w:r>
-      <w:proofErr w:type="spellStart"/>
+        <w:t>“Farm</w:t>
+      </w:r>
       <w:r>
         <w:rPr>
           <w:i/>
           <w:sz w:val="24"/>
         </w:rPr>
-        <w:t>Farm</w:t>
+        <w:t>V</w:t>
       </w:r>
       <w:r>
         <w:rPr>
           <w:i/>
           <w:sz w:val="24"/>
         </w:rPr>
-        <w:t>V</w:t>
+        <w:t>ille”, “</w:t>
       </w:r>
       <w:r>
         <w:rPr>
           <w:i/>
           <w:sz w:val="24"/>
         </w:rPr>
-        <w:t>ille</w:t>
-      </w:r>
-      <w:proofErr w:type="spellEnd"/>
-      <w:r>
-        <w:rPr>
-          <w:i/>
-          <w:sz w:val="24"/>
-        </w:rPr>
-        <w:t>”, “</w:t>
-      </w:r>
-      <w:proofErr w:type="spellStart"/>
-      <w:r>
-        <w:rPr>
-          <w:i/>
-          <w:sz w:val="24"/>
-        </w:rPr>
-        <w:t>CityVille</w:t>
-      </w:r>
-      <w:proofErr w:type="spellEnd"/>
-      <w:r>
-        <w:rPr>
-          <w:i/>
-          <w:sz w:val="24"/>
-        </w:rPr>
-        <w:t xml:space="preserve">” </w:t>
+        <w:t xml:space="preserve">CityVille” </w:t>
       </w:r>
       <w:r>
         <w:rPr>
@@ -4285,27 +4260,7 @@
         <w:rPr>
           <w:sz w:val="24"/>
         </w:rPr>
-        <w:t xml:space="preserve"> tended to have a higher revenue.  Since I am interested in </w:t>
-      </w:r>
-      <w:proofErr w:type="spellStart"/>
-      <w:r>
-        <w:rPr>
-          <w:sz w:val="24"/>
-        </w:rPr>
-        <w:t>S</w:t>
-      </w:r>
-      <w:r>
-        <w:rPr>
-          <w:sz w:val="24"/>
-        </w:rPr>
-        <w:t>putting</w:t>
-      </w:r>
-      <w:proofErr w:type="spellEnd"/>
-      <w:r>
-        <w:rPr>
-          <w:sz w:val="24"/>
-        </w:rPr>
-        <w:t xml:space="preserve"> my App onto the market, this is a figure which helped with my decision of choosing iOS as my platform.</w:t>
+        <w:t xml:space="preserve"> tended to have a higher revenue.  Since I am interested in putting my App onto the market, this is a figure which helped with my decision of choosing iOS as my platform.</w:t>
       </w:r>
     </w:p>
     <w:p>
@@ -4475,21 +4430,7 @@
         <w:rPr>
           <w:sz w:val="24"/>
         </w:rPr>
-        <w:t xml:space="preserve"> – Unity allows for porting to lots of different platforms, including Android, </w:t>
-      </w:r>
-      <w:proofErr w:type="spellStart"/>
-      <w:r>
-        <w:rPr>
-          <w:sz w:val="24"/>
-        </w:rPr>
-        <w:t>WebGL</w:t>
-      </w:r>
-      <w:proofErr w:type="spellEnd"/>
-      <w:r>
-        <w:rPr>
-          <w:sz w:val="24"/>
-        </w:rPr>
-        <w:t>, and Xbox.</w:t>
+        <w:t xml:space="preserve"> – Unity allows for porting to lots of different platforms, including Android, WebGL, and Xbox.</w:t>
       </w:r>
     </w:p>
     <w:p>
@@ -4542,45 +4483,20 @@
           <w:i/>
           <w:sz w:val="24"/>
         </w:rPr>
-        <w:t xml:space="preserve">The </w:t>
-      </w:r>
-      <w:proofErr w:type="spellStart"/>
+        <w:t>The Universim</w:t>
+      </w:r>
+      <w:r>
+        <w:rPr>
+          <w:sz w:val="24"/>
+        </w:rPr>
+        <w:t xml:space="preserve">”.  This game is a simulation game so I was interested to learn that Simulation/Management games are often made in Unity. The base functionality of </w:t>
+      </w:r>
       <w:r>
         <w:rPr>
           <w:i/>
           <w:sz w:val="24"/>
         </w:rPr>
-        <w:t>Universim</w:t>
-      </w:r>
-      <w:proofErr w:type="spellEnd"/>
-      <w:r>
-        <w:rPr>
-          <w:sz w:val="24"/>
-        </w:rPr>
-        <w:t xml:space="preserve">”.  This game is a simulation game so I was interested to learn that Simulation/Management games are often made in Unity. The base functionality of </w:t>
-      </w:r>
-      <w:r>
-        <w:rPr>
-          <w:i/>
-          <w:sz w:val="24"/>
-        </w:rPr>
-        <w:t xml:space="preserve">“The </w:t>
-      </w:r>
-      <w:proofErr w:type="spellStart"/>
-      <w:r>
-        <w:rPr>
-          <w:i/>
-          <w:sz w:val="24"/>
-        </w:rPr>
-        <w:t>Universim</w:t>
-      </w:r>
-      <w:proofErr w:type="spellEnd"/>
-      <w:r>
-        <w:rPr>
-          <w:i/>
-          <w:sz w:val="24"/>
-        </w:rPr>
-        <w:t>”</w:t>
+        <w:t>“The Universim”</w:t>
       </w:r>
       <w:r>
         <w:rPr>
@@ -4723,23 +4639,7 @@
           <w:i/>
           <w:sz w:val="24"/>
         </w:rPr>
-        <w:t xml:space="preserve">“The </w:t>
-      </w:r>
-      <w:proofErr w:type="spellStart"/>
-      <w:r>
-        <w:rPr>
-          <w:i/>
-          <w:sz w:val="24"/>
-        </w:rPr>
-        <w:t>Escapsists</w:t>
-      </w:r>
-      <w:proofErr w:type="spellEnd"/>
-      <w:r>
-        <w:rPr>
-          <w:i/>
-          <w:sz w:val="24"/>
-        </w:rPr>
-        <w:t>”</w:t>
+        <w:t>“The Escapsists”</w:t>
       </w:r>
       <w:r>
         <w:rPr>
@@ -5294,6 +5194,388 @@
     </w:p>
     <w:p>
       <w:pPr>
+        <w:pStyle w:val="Subtitle"/>
+        <w:rPr>
+          <w:sz w:val="28"/>
+        </w:rPr>
+      </w:pPr>
+      <w:r>
+        <w:rPr>
+          <w:sz w:val="28"/>
+        </w:rPr>
+        <w:t>Legal, Social and Ethical Issues</w:t>
+      </w:r>
+    </w:p>
+    <w:p>
+      <w:pPr>
+        <w:pStyle w:val="NoSpacing"/>
+        <w:rPr>
+          <w:sz w:val="24"/>
+        </w:rPr>
+      </w:pPr>
+      <w:r>
+        <w:rPr>
+          <w:sz w:val="24"/>
+        </w:rPr>
+        <w:t xml:space="preserve">Since I am creating all of my graphics myself, and I have full permission from my course mate who created the music to use it, there are no legal (copyright etc) issues associated with my graphics or audio. However, I may have issues with a few of the small features I hope to implement. One such </w:t>
+      </w:r>
+      <w:r>
+        <w:rPr>
+          <w:sz w:val="24"/>
+        </w:rPr>
+        <w:t xml:space="preserve">feature is the idea for unlocking and displaying movie posters to increase the reputation of the cinema. I plan to do some comedic parodies of existing </w:t>
+      </w:r>
+      <w:r>
+        <w:rPr>
+          <w:sz w:val="24"/>
+        </w:rPr>
+        <w:lastRenderedPageBreak/>
+        <w:t>films (such as ‘Melted’ as a parody of ‘</w:t>
+      </w:r>
+      <w:r>
+        <w:rPr>
+          <w:i/>
+          <w:sz w:val="24"/>
+        </w:rPr>
+        <w:t>Frozen’</w:t>
+      </w:r>
+      <w:r>
+        <w:rPr>
+          <w:sz w:val="24"/>
+        </w:rPr>
+        <w:t xml:space="preserve">) but I am unsure of any legal implications that will be involved with these parodies. </w:t>
+      </w:r>
+      <w:r>
+        <w:rPr>
+          <w:sz w:val="24"/>
+        </w:rPr>
+        <w:t xml:space="preserve">Since this is a fairly minor feature, I have decided to deal with these issues when it actually comes to implementing the feature – thus allowing me to concentrate on other, more important aspects of the game. </w:t>
+      </w:r>
+      <w:bookmarkStart w:id="4" w:name="_GoBack"/>
+      <w:bookmarkEnd w:id="4"/>
+    </w:p>
+    <w:p>
+      <w:pPr>
+        <w:pStyle w:val="NoSpacing"/>
+        <w:rPr>
+          <w:sz w:val="24"/>
+        </w:rPr>
+      </w:pPr>
+    </w:p>
+    <w:p>
+      <w:pPr>
+        <w:pStyle w:val="NoSpacing"/>
+        <w:rPr>
+          <w:sz w:val="24"/>
+        </w:rPr>
+      </w:pPr>
+    </w:p>
+    <w:p>
+      <w:pPr>
+        <w:pStyle w:val="NoSpacing"/>
+        <w:rPr>
+          <w:sz w:val="24"/>
+        </w:rPr>
+      </w:pPr>
+    </w:p>
+    <w:p>
+      <w:pPr>
+        <w:pStyle w:val="NoSpacing"/>
+        <w:rPr>
+          <w:sz w:val="24"/>
+        </w:rPr>
+      </w:pPr>
+    </w:p>
+    <w:p>
+      <w:pPr>
+        <w:pStyle w:val="NoSpacing"/>
+        <w:rPr>
+          <w:sz w:val="24"/>
+        </w:rPr>
+      </w:pPr>
+    </w:p>
+    <w:p>
+      <w:pPr>
+        <w:pStyle w:val="NoSpacing"/>
+        <w:rPr>
+          <w:sz w:val="24"/>
+        </w:rPr>
+      </w:pPr>
+    </w:p>
+    <w:p>
+      <w:pPr>
+        <w:pStyle w:val="NoSpacing"/>
+        <w:rPr>
+          <w:sz w:val="24"/>
+        </w:rPr>
+      </w:pPr>
+    </w:p>
+    <w:p>
+      <w:pPr>
+        <w:pStyle w:val="NoSpacing"/>
+        <w:rPr>
+          <w:sz w:val="24"/>
+        </w:rPr>
+      </w:pPr>
+    </w:p>
+    <w:p>
+      <w:pPr>
+        <w:pStyle w:val="NoSpacing"/>
+        <w:rPr>
+          <w:sz w:val="24"/>
+        </w:rPr>
+      </w:pPr>
+    </w:p>
+    <w:p>
+      <w:pPr>
+        <w:pStyle w:val="NoSpacing"/>
+        <w:rPr>
+          <w:sz w:val="24"/>
+        </w:rPr>
+      </w:pPr>
+    </w:p>
+    <w:p>
+      <w:pPr>
+        <w:pStyle w:val="NoSpacing"/>
+        <w:rPr>
+          <w:sz w:val="24"/>
+        </w:rPr>
+      </w:pPr>
+    </w:p>
+    <w:p>
+      <w:pPr>
+        <w:pStyle w:val="NoSpacing"/>
+        <w:rPr>
+          <w:sz w:val="24"/>
+        </w:rPr>
+      </w:pPr>
+    </w:p>
+    <w:p>
+      <w:pPr>
+        <w:pStyle w:val="NoSpacing"/>
+        <w:rPr>
+          <w:sz w:val="24"/>
+        </w:rPr>
+      </w:pPr>
+    </w:p>
+    <w:p>
+      <w:pPr>
+        <w:pStyle w:val="NoSpacing"/>
+        <w:rPr>
+          <w:sz w:val="24"/>
+        </w:rPr>
+      </w:pPr>
+    </w:p>
+    <w:p>
+      <w:pPr>
+        <w:pStyle w:val="NoSpacing"/>
+        <w:rPr>
+          <w:sz w:val="24"/>
+        </w:rPr>
+      </w:pPr>
+    </w:p>
+    <w:p>
+      <w:pPr>
+        <w:pStyle w:val="NoSpacing"/>
+        <w:rPr>
+          <w:sz w:val="24"/>
+        </w:rPr>
+      </w:pPr>
+    </w:p>
+    <w:p>
+      <w:pPr>
+        <w:pStyle w:val="NoSpacing"/>
+        <w:rPr>
+          <w:sz w:val="24"/>
+        </w:rPr>
+      </w:pPr>
+    </w:p>
+    <w:p>
+      <w:pPr>
+        <w:pStyle w:val="NoSpacing"/>
+        <w:rPr>
+          <w:sz w:val="24"/>
+        </w:rPr>
+      </w:pPr>
+    </w:p>
+    <w:p>
+      <w:pPr>
+        <w:pStyle w:val="NoSpacing"/>
+        <w:rPr>
+          <w:sz w:val="24"/>
+        </w:rPr>
+      </w:pPr>
+    </w:p>
+    <w:p>
+      <w:pPr>
+        <w:pStyle w:val="NoSpacing"/>
+        <w:rPr>
+          <w:sz w:val="24"/>
+        </w:rPr>
+      </w:pPr>
+    </w:p>
+    <w:p>
+      <w:pPr>
+        <w:pStyle w:val="NoSpacing"/>
+        <w:rPr>
+          <w:sz w:val="24"/>
+        </w:rPr>
+      </w:pPr>
+    </w:p>
+    <w:p>
+      <w:pPr>
+        <w:pStyle w:val="NoSpacing"/>
+        <w:rPr>
+          <w:sz w:val="24"/>
+        </w:rPr>
+      </w:pPr>
+    </w:p>
+    <w:p>
+      <w:pPr>
+        <w:pStyle w:val="NoSpacing"/>
+        <w:rPr>
+          <w:sz w:val="24"/>
+        </w:rPr>
+      </w:pPr>
+    </w:p>
+    <w:p>
+      <w:pPr>
+        <w:pStyle w:val="NoSpacing"/>
+        <w:rPr>
+          <w:sz w:val="24"/>
+        </w:rPr>
+      </w:pPr>
+    </w:p>
+    <w:p>
+      <w:pPr>
+        <w:pStyle w:val="NoSpacing"/>
+        <w:rPr>
+          <w:sz w:val="24"/>
+        </w:rPr>
+      </w:pPr>
+    </w:p>
+    <w:p>
+      <w:pPr>
+        <w:pStyle w:val="NoSpacing"/>
+        <w:rPr>
+          <w:sz w:val="24"/>
+        </w:rPr>
+      </w:pPr>
+    </w:p>
+    <w:p>
+      <w:pPr>
+        <w:pStyle w:val="NoSpacing"/>
+        <w:rPr>
+          <w:sz w:val="24"/>
+        </w:rPr>
+      </w:pPr>
+    </w:p>
+    <w:p>
+      <w:pPr>
+        <w:pStyle w:val="NoSpacing"/>
+        <w:rPr>
+          <w:sz w:val="24"/>
+        </w:rPr>
+      </w:pPr>
+    </w:p>
+    <w:p>
+      <w:pPr>
+        <w:pStyle w:val="NoSpacing"/>
+        <w:rPr>
+          <w:sz w:val="24"/>
+        </w:rPr>
+      </w:pPr>
+    </w:p>
+    <w:p>
+      <w:pPr>
+        <w:pStyle w:val="NoSpacing"/>
+        <w:rPr>
+          <w:sz w:val="24"/>
+        </w:rPr>
+      </w:pPr>
+    </w:p>
+    <w:p>
+      <w:pPr>
+        <w:pStyle w:val="NoSpacing"/>
+        <w:rPr>
+          <w:sz w:val="24"/>
+        </w:rPr>
+      </w:pPr>
+    </w:p>
+    <w:p>
+      <w:pPr>
+        <w:pStyle w:val="NoSpacing"/>
+        <w:rPr>
+          <w:sz w:val="24"/>
+        </w:rPr>
+      </w:pPr>
+    </w:p>
+    <w:p>
+      <w:pPr>
+        <w:pStyle w:val="NoSpacing"/>
+        <w:rPr>
+          <w:sz w:val="24"/>
+        </w:rPr>
+      </w:pPr>
+    </w:p>
+    <w:p>
+      <w:pPr>
+        <w:pStyle w:val="NoSpacing"/>
+        <w:rPr>
+          <w:sz w:val="24"/>
+        </w:rPr>
+      </w:pPr>
+    </w:p>
+    <w:p>
+      <w:pPr>
+        <w:pStyle w:val="NoSpacing"/>
+        <w:rPr>
+          <w:sz w:val="24"/>
+        </w:rPr>
+      </w:pPr>
+    </w:p>
+    <w:p>
+      <w:pPr>
+        <w:pStyle w:val="NoSpacing"/>
+        <w:rPr>
+          <w:sz w:val="24"/>
+        </w:rPr>
+      </w:pPr>
+    </w:p>
+    <w:p>
+      <w:pPr>
+        <w:pStyle w:val="NoSpacing"/>
+        <w:rPr>
+          <w:sz w:val="24"/>
+        </w:rPr>
+      </w:pPr>
+    </w:p>
+    <w:p>
+      <w:pPr>
+        <w:pStyle w:val="NoSpacing"/>
+        <w:rPr>
+          <w:sz w:val="24"/>
+        </w:rPr>
+      </w:pPr>
+    </w:p>
+    <w:p>
+      <w:pPr>
+        <w:pStyle w:val="NoSpacing"/>
+        <w:rPr>
+          <w:sz w:val="24"/>
+        </w:rPr>
+      </w:pPr>
+    </w:p>
+    <w:p>
+      <w:pPr>
+        <w:pStyle w:val="NoSpacing"/>
+        <w:rPr>
+          <w:sz w:val="24"/>
+        </w:rPr>
+      </w:pPr>
+    </w:p>
+    <w:p>
+      <w:pPr>
         <w:pStyle w:val="NoSpacing"/>
         <w:rPr>
           <w:sz w:val="24"/>
@@ -5315,7 +5597,7 @@
           <w:sz w:val="40"/>
         </w:rPr>
       </w:pPr>
-      <w:bookmarkStart w:id="4" w:name="_Toc445480911"/>
+      <w:bookmarkStart w:id="5" w:name="_Toc445480911"/>
       <w:r>
         <w:rPr>
           <w:sz w:val="40"/>
@@ -5323,7 +5605,7 @@
         <w:lastRenderedPageBreak/>
         <w:t>Code Structure</w:t>
       </w:r>
-      <w:bookmarkEnd w:id="4"/>
+      <w:bookmarkEnd w:id="5"/>
     </w:p>
     <w:p>
       <w:pPr>
@@ -5708,21 +5990,7 @@
         <w:rPr>
           <w:sz w:val="24"/>
         </w:rPr>
-        <w:t xml:space="preserve"> fully optimise the Update method, only the code which needs to be in the method, should be in it. </w:t>
-      </w:r>
-      <w:proofErr w:type="gramStart"/>
-      <w:r>
-        <w:rPr>
-          <w:sz w:val="24"/>
-        </w:rPr>
-        <w:t>i.e</w:t>
-      </w:r>
-      <w:proofErr w:type="gramEnd"/>
-      <w:r>
-        <w:rPr>
-          <w:sz w:val="24"/>
-        </w:rPr>
-        <w:t xml:space="preserve">. move non-essential code out of the method and carry out its actions elsewhere. </w:t>
+        <w:t xml:space="preserve"> fully optimise the Update method, only the code which needs to be in the method, should be in it. i.e. move non-essential code out of the method and carry out its actions elsewhere. </w:t>
       </w:r>
       <w:r>
         <w:rPr>
@@ -6009,49 +6277,21 @@
         <w:rPr>
           <w:sz w:val="24"/>
         </w:rPr>
-        <w:t>The model of the MVC pattern in this case is the ‘</w:t>
-      </w:r>
-      <w:proofErr w:type="spellStart"/>
-      <w:r>
-        <w:rPr>
-          <w:sz w:val="24"/>
-        </w:rPr>
-        <w:t>TileManager</w:t>
-      </w:r>
-      <w:proofErr w:type="spellEnd"/>
-      <w:r>
-        <w:rPr>
-          <w:sz w:val="24"/>
-        </w:rPr>
-        <w:t xml:space="preserve">’ script. It will update the row and column with the right values and also update the state of the affected tiles – signaling whether they are in use or not. </w:t>
-      </w:r>
-    </w:p>
-    <w:p>
-      <w:pPr>
-        <w:pStyle w:val="NoSpacing"/>
-        <w:rPr>
-          <w:sz w:val="24"/>
-        </w:rPr>
-      </w:pPr>
-      <w:r>
-        <w:rPr>
-          <w:sz w:val="24"/>
-        </w:rPr>
-        <w:t>The View for this feature is the ‘</w:t>
-      </w:r>
-      <w:proofErr w:type="spellStart"/>
-      <w:r>
-        <w:rPr>
-          <w:sz w:val="24"/>
-        </w:rPr>
-        <w:t>ObjectMover</w:t>
-      </w:r>
-      <w:proofErr w:type="spellEnd"/>
-      <w:r>
-        <w:rPr>
-          <w:sz w:val="24"/>
-        </w:rPr>
-        <w:t xml:space="preserve">’ class. This class will take the actual object (using Unity’s built-in ‘Game Object’ type), and move it to the new position on the screen. </w:t>
+        <w:t xml:space="preserve">The model of the MVC pattern in this case is the ‘TileManager’ script. It will update the row and column with the right values and also update the state of the affected tiles – signaling whether they are in use or not. </w:t>
+      </w:r>
+    </w:p>
+    <w:p>
+      <w:pPr>
+        <w:pStyle w:val="NoSpacing"/>
+        <w:rPr>
+          <w:sz w:val="24"/>
+        </w:rPr>
+      </w:pPr>
+      <w:r>
+        <w:rPr>
+          <w:sz w:val="24"/>
+        </w:rPr>
+        <w:t xml:space="preserve">The View for this feature is the ‘ObjectMover’ class. This class will take the actual object (using Unity’s built-in ‘Game Object’ type), and move it to the new position on the screen. </w:t>
       </w:r>
     </w:p>
     <w:p>
@@ -6485,14 +6725,12 @@
           <w:sz w:val="24"/>
         </w:rPr>
       </w:pPr>
-      <w:proofErr w:type="gramStart"/>
       <w:r>
         <w:rPr>
           <w:sz w:val="24"/>
         </w:rPr>
         <w:t>description</w:t>
       </w:r>
-      <w:proofErr w:type="gramEnd"/>
     </w:p>
     <w:p>
       <w:pPr>
@@ -6557,7 +6795,7 @@
           <w:sz w:val="40"/>
         </w:rPr>
       </w:pPr>
-      <w:bookmarkStart w:id="5" w:name="_Toc445480912"/>
+      <w:bookmarkStart w:id="6" w:name="_Toc445480912"/>
       <w:r>
         <w:rPr>
           <w:sz w:val="40"/>
@@ -6565,7 +6803,7 @@
         <w:lastRenderedPageBreak/>
         <w:t>Game Specific Features</w:t>
       </w:r>
-      <w:bookmarkEnd w:id="5"/>
+      <w:bookmarkEnd w:id="6"/>
     </w:p>
     <w:p>
       <w:pPr>
@@ -7588,7 +7826,7 @@
           <w:sz w:val="40"/>
         </w:rPr>
       </w:pPr>
-      <w:bookmarkStart w:id="6" w:name="_Toc445480913"/>
+      <w:bookmarkStart w:id="7" w:name="_Toc445480913"/>
       <w:r>
         <w:rPr>
           <w:sz w:val="40"/>
@@ -7596,10 +7834,10 @@
         <w:lastRenderedPageBreak/>
         <w:t>Time Management Plan</w:t>
       </w:r>
-      <w:bookmarkEnd w:id="6"/>
-    </w:p>
-    <w:bookmarkStart w:id="7" w:name="_MON_1520368530"/>
-    <w:bookmarkEnd w:id="7"/>
+      <w:bookmarkEnd w:id="7"/>
+    </w:p>
+    <w:bookmarkStart w:id="8" w:name="_MON_1520368530"/>
+    <w:bookmarkEnd w:id="8"/>
     <w:p>
       <w:pPr>
         <w:pStyle w:val="NoSpacing"/>
@@ -7628,7 +7866,7 @@
           <v:shape id="_x0000_i1025" type="#_x0000_t75" style="width:568.5pt;height:584.25pt" o:ole="">
             <v:imagedata r:id="rId23" o:title=""/>
           </v:shape>
-          <o:OLEObject Type="Embed" ProgID="Excel.Sheet.12" ShapeID="_x0000_i1025" DrawAspect="Content" ObjectID="_1520370825" r:id="rId24"/>
+          <o:OLEObject Type="Embed" ProgID="Excel.Sheet.12" ShapeID="_x0000_i1025" DrawAspect="Content" ObjectID="_1520371775" r:id="rId24"/>
         </w:object>
       </w:r>
     </w:p>
@@ -7972,9 +8210,7 @@
           <w:sz w:val="40"/>
         </w:rPr>
       </w:pPr>
-      <w:bookmarkStart w:id="8" w:name="_Toc445480914"/>
-      <w:bookmarkStart w:id="9" w:name="_GoBack"/>
-      <w:bookmarkEnd w:id="9"/>
+      <w:bookmarkStart w:id="9" w:name="_Toc445480914"/>
       <w:r>
         <w:rPr>
           <w:sz w:val="40"/>
@@ -7982,7 +8218,7 @@
         <w:lastRenderedPageBreak/>
         <w:t>Bibliography</w:t>
       </w:r>
-      <w:bookmarkEnd w:id="8"/>
+      <w:bookmarkEnd w:id="9"/>
     </w:p>
     <w:p>
       <w:pPr>
@@ -8194,21 +8430,7 @@
           <w:sz w:val="72"/>
         </w:rPr>
         <w:lastRenderedPageBreak/>
-        <w:t xml:space="preserve">APPENDIX </w:t>
-      </w:r>
-      <w:proofErr w:type="gramStart"/>
-      <w:r>
-        <w:rPr>
-          <w:sz w:val="72"/>
-        </w:rPr>
-        <w:t>A</w:t>
-      </w:r>
-      <w:proofErr w:type="gramEnd"/>
-      <w:r>
-        <w:rPr>
-          <w:sz w:val="72"/>
-        </w:rPr>
-        <w:t xml:space="preserve"> - GRAPHICS</w:t>
+        <w:t>APPENDIX A - GRAPHICS</w:t>
       </w:r>
     </w:p>
     <w:p>
@@ -12823,7 +13045,7 @@
           <w:rPr>
             <w:noProof/>
           </w:rPr>
-          <w:t>15</w:t>
+          <w:t>9</w:t>
         </w:r>
         <w:r>
           <w:rPr>
@@ -16147,7 +16369,7 @@
 </file>
 
 <file path=customXml/itemProps3.xml><?xml version="1.0" encoding="utf-8"?>
-<ds:datastoreItem xmlns:ds="http://schemas.openxmlformats.org/officeDocument/2006/customXml" ds:itemID="{F6AD9C24-09F3-44E8-A2FC-48986A2B832A}">
+<ds:datastoreItem xmlns:ds="http://schemas.openxmlformats.org/officeDocument/2006/customXml" ds:itemID="{3000B3C0-B668-4224-8DB5-FF48F626B838}">
   <ds:schemaRefs>
     <ds:schemaRef ds:uri="http://schemas.openxmlformats.org/officeDocument/2006/bibliography"/>
   </ds:schemaRefs>

</xml_diff>

<commit_message>
Fixed some bugs from "The 120 Days of Stress" Test. Confirmation pop up - fully functional. Queue speed is now affected by staff level. Purchases cost money.
</commit_message>
<xml_diff>
--- a/GAME REPORT.docx
+++ b/GAME REPORT.docx
@@ -116,13 +116,14 @@
                                   <w:tag w:val=""/>
                                   <w:id w:val="-1133332360"/>
                                   <w:dataBinding w:prefixMappings="xmlns:ns0='http://schemas.microsoft.com/office/2006/coverPageProps' " w:xpath="/ns0:CoverPageProperties[1]/ns0:PublishDate[1]" w:storeItemID="{55AF091B-3C7A-41E3-B477-F2FDAA23CFDA}"/>
-                                  <w:date>
+                                  <w:date w:fullDate="2016-03-25T00:00:00Z">
                                     <w:dateFormat w:val="MMMM d, yyyy"/>
                                     <w:lid w:val="en-US"/>
                                     <w:storeMappedDataAs w:val="dateTime"/>
                                     <w:calendar w:val="gregorian"/>
                                   </w:date>
                                 </w:sdtPr>
+                                <w:sdtEndPr/>
                                 <w:sdtContent>
                                   <w:p>
                                     <w:pPr>
@@ -142,7 +143,7 @@
                                         <w:sz w:val="40"/>
                                         <w:szCs w:val="40"/>
                                       </w:rPr>
-                                      <w:t>2016</w:t>
+                                      <w:t>March 25, 2016</w:t>
                                     </w:r>
                                   </w:p>
                                 </w:sdtContent>
@@ -188,13 +189,14 @@
                             <w:tag w:val=""/>
                             <w:id w:val="-1133332360"/>
                             <w:dataBinding w:prefixMappings="xmlns:ns0='http://schemas.microsoft.com/office/2006/coverPageProps' " w:xpath="/ns0:CoverPageProperties[1]/ns0:PublishDate[1]" w:storeItemID="{55AF091B-3C7A-41E3-B477-F2FDAA23CFDA}"/>
-                            <w:date>
+                            <w:date w:fullDate="2016-03-25T00:00:00Z">
                               <w:dateFormat w:val="MMMM d, yyyy"/>
                               <w:lid w:val="en-US"/>
                               <w:storeMappedDataAs w:val="dateTime"/>
                               <w:calendar w:val="gregorian"/>
                             </w:date>
                           </w:sdtPr>
+                          <w:sdtEndPr/>
                           <w:sdtContent>
                             <w:p>
                               <w:pPr>
@@ -214,7 +216,7 @@
                                   <w:sz w:val="40"/>
                                   <w:szCs w:val="40"/>
                                 </w:rPr>
-                                <w:t>2016</w:t>
+                                <w:t>March 25, 2016</w:t>
                               </w:r>
                             </w:p>
                           </w:sdtContent>
@@ -314,6 +316,7 @@
                                   <w:dataBinding w:prefixMappings="xmlns:ns0='http://purl.org/dc/elements/1.1/' xmlns:ns1='http://schemas.openxmlformats.org/package/2006/metadata/core-properties' " w:xpath="/ns1:coreProperties[1]/ns0:creator[1]" w:storeItemID="{6C3C8BC8-F283-45AE-878A-BAB7291924A1}"/>
                                   <w:text/>
                                 </w:sdtPr>
+                                <w:sdtEndPr/>
                                 <w:sdtContent>
                                   <w:p>
                                     <w:pPr>
@@ -365,6 +368,7 @@
                                     <w:dataBinding w:prefixMappings="xmlns:ns0='http://schemas.openxmlformats.org/officeDocument/2006/extended-properties' " w:xpath="/ns0:Properties[1]/ns0:Company[1]" w:storeItemID="{6668398D-A668-4E3E-A5EB-62B293D839F1}"/>
                                     <w:text/>
                                   </w:sdtPr>
+                                  <w:sdtEndPr/>
                                   <w:sdtContent>
                                     <w:r>
                                       <w:rPr>
@@ -403,6 +407,7 @@
                                     <w:dataBinding w:prefixMappings="xmlns:ns0='http://schemas.microsoft.com/office/2006/coverPageProps' " w:xpath="/ns0:CoverPageProperties[1]/ns0:CompanyAddress[1]" w:storeItemID="{55AF091B-3C7A-41E3-B477-F2FDAA23CFDA}"/>
                                     <w:text/>
                                   </w:sdtPr>
+                                  <w:sdtEndPr/>
                                   <w:sdtContent>
                                     <w:r>
                                       <w:rPr>
@@ -677,6 +682,7 @@
                                     <w:dataBinding w:prefixMappings="xmlns:ns0='http://purl.org/dc/elements/1.1/' xmlns:ns1='http://schemas.openxmlformats.org/package/2006/metadata/core-properties' " w:xpath="/ns1:coreProperties[1]/ns0:title[1]" w:storeItemID="{6C3C8BC8-F283-45AE-878A-BAB7291924A1}"/>
                                     <w:text w:multiLine="1"/>
                                   </w:sdtPr>
+                                  <w:sdtEndPr/>
                                   <w:sdtContent>
                                     <w:r>
                                       <w:rPr>
@@ -722,6 +728,7 @@
                                   <w:dataBinding w:prefixMappings="xmlns:ns0='http://purl.org/dc/elements/1.1/' xmlns:ns1='http://schemas.openxmlformats.org/package/2006/metadata/core-properties' " w:xpath="/ns1:coreProperties[1]/ns0:subject[1]" w:storeItemID="{6C3C8BC8-F283-45AE-878A-BAB7291924A1}"/>
                                   <w:text/>
                                 </w:sdtPr>
+                                <w:sdtEndPr/>
                                 <w:sdtContent>
                                   <w:p>
                                     <w:pPr>
@@ -1032,6 +1039,8 @@
             <w:br w:type="page"/>
           </w:r>
         </w:p>
+        <w:bookmarkStart w:id="0" w:name="_GoBack" w:displacedByCustomXml="next"/>
+        <w:bookmarkEnd w:id="0" w:displacedByCustomXml="next"/>
       </w:sdtContent>
     </w:sdt>
     <w:p>
@@ -2404,7 +2413,7 @@
           <w:sz w:val="40"/>
         </w:rPr>
       </w:pPr>
-      <w:bookmarkStart w:id="0" w:name="_Toc445480907"/>
+      <w:bookmarkStart w:id="1" w:name="_Toc445480907"/>
       <w:r>
         <w:rPr>
           <w:sz w:val="40"/>
@@ -2412,7 +2421,7 @@
         <w:lastRenderedPageBreak/>
         <w:t>Basic Concept</w:t>
       </w:r>
-      <w:bookmarkEnd w:id="0"/>
+      <w:bookmarkEnd w:id="1"/>
     </w:p>
     <w:p>
       <w:pPr>
@@ -3007,7 +3016,7 @@
           <w:sz w:val="40"/>
         </w:rPr>
       </w:pPr>
-      <w:bookmarkStart w:id="1" w:name="_Toc445480908"/>
+      <w:bookmarkStart w:id="2" w:name="_Toc445480908"/>
       <w:r>
         <w:rPr>
           <w:sz w:val="40"/>
@@ -3015,7 +3024,7 @@
         <w:lastRenderedPageBreak/>
         <w:t>Design Details</w:t>
       </w:r>
-      <w:bookmarkEnd w:id="1"/>
+      <w:bookmarkEnd w:id="2"/>
     </w:p>
     <w:p>
       <w:pPr>
@@ -4364,8 +4373,9 @@
       </w:pPr>
       <w:r>
         <w:rPr>
-          <w:sz w:val="24"/>
-          <w:lang w:val="en-GB"/>
+          <w:noProof/>
+          <w:sz w:val="24"/>
+          <w:lang w:val="en-GB" w:eastAsia="en-GB"/>
         </w:rPr>
         <w:drawing>
           <wp:anchor distT="0" distB="0" distL="114300" distR="114300" simplePos="0" relativeHeight="251687424" behindDoc="0" locked="0" layoutInCell="1" allowOverlap="1" wp14:anchorId="759457A8" wp14:editId="13BD272B">
@@ -4674,7 +4684,7 @@
           <w:sz w:val="40"/>
         </w:rPr>
       </w:pPr>
-      <w:bookmarkStart w:id="2" w:name="_Toc445480909"/>
+      <w:bookmarkStart w:id="3" w:name="_Toc445480909"/>
       <w:r>
         <w:rPr>
           <w:sz w:val="40"/>
@@ -4682,7 +4692,7 @@
         <w:lastRenderedPageBreak/>
         <w:t>Software and Hardware</w:t>
       </w:r>
-      <w:bookmarkEnd w:id="2"/>
+      <w:bookmarkEnd w:id="3"/>
     </w:p>
     <w:p>
       <w:pPr>
@@ -5876,7 +5886,7 @@
           <w:sz w:val="40"/>
         </w:rPr>
       </w:pPr>
-      <w:bookmarkStart w:id="3" w:name="_Toc445480910"/>
+      <w:bookmarkStart w:id="4" w:name="_Toc445480910"/>
       <w:r>
         <w:rPr>
           <w:sz w:val="40"/>
@@ -5890,7 +5900,7 @@
         </w:rPr>
         <w:t>raphics and Audio</w:t>
       </w:r>
-      <w:bookmarkEnd w:id="3"/>
+      <w:bookmarkEnd w:id="4"/>
     </w:p>
     <w:p>
       <w:pPr>
@@ -6792,7 +6802,7 @@
           <w:sz w:val="40"/>
         </w:rPr>
       </w:pPr>
-      <w:bookmarkStart w:id="4" w:name="_Toc445480911"/>
+      <w:bookmarkStart w:id="5" w:name="_Toc445480911"/>
       <w:r>
         <w:rPr>
           <w:sz w:val="40"/>
@@ -6800,7 +6810,7 @@
         <w:lastRenderedPageBreak/>
         <w:t>Code Structure</w:t>
       </w:r>
-      <w:bookmarkEnd w:id="4"/>
+      <w:bookmarkEnd w:id="5"/>
     </w:p>
     <w:p>
       <w:pPr>
@@ -6857,7 +6867,9 @@
       </w:pPr>
       <w:r>
         <w:rPr>
-          <w:sz w:val="24"/>
+          <w:noProof/>
+          <w:sz w:val="24"/>
+          <w:lang w:val="en-GB" w:eastAsia="en-GB"/>
         </w:rPr>
         <w:drawing>
           <wp:anchor distT="0" distB="0" distL="114300" distR="114300" simplePos="0" relativeHeight="251688448" behindDoc="0" locked="0" layoutInCell="1" allowOverlap="1" wp14:anchorId="6840FB27" wp14:editId="35D53FE9">
@@ -7512,7 +7524,7 @@
       <w:r>
         <w:rPr>
           <w:noProof/>
-          <w:lang w:eastAsia="en-GB"/>
+          <w:lang w:val="en-GB" w:eastAsia="en-GB"/>
         </w:rPr>
         <w:drawing>
           <wp:anchor distT="0" distB="0" distL="114300" distR="114300" simplePos="0" relativeHeight="251678208" behindDoc="0" locked="0" layoutInCell="1" allowOverlap="1" wp14:anchorId="1780D745" wp14:editId="3AEC26C6">
@@ -7720,7 +7732,7 @@
       <w:r>
         <w:rPr>
           <w:noProof/>
-          <w:lang w:eastAsia="en-GB"/>
+          <w:lang w:val="en-GB" w:eastAsia="en-GB"/>
         </w:rPr>
         <w:drawing>
           <wp:anchor distT="0" distB="0" distL="114300" distR="114300" simplePos="0" relativeHeight="251679232" behindDoc="0" locked="0" layoutInCell="1" allowOverlap="1" wp14:anchorId="2F3175C2" wp14:editId="109856EB">
@@ -8310,7 +8322,7 @@
           <w:sz w:val="40"/>
         </w:rPr>
       </w:pPr>
-      <w:bookmarkStart w:id="5" w:name="_Toc445480912"/>
+      <w:bookmarkStart w:id="6" w:name="_Toc445480912"/>
       <w:r>
         <w:rPr>
           <w:sz w:val="40"/>
@@ -8318,7 +8330,7 @@
         <w:lastRenderedPageBreak/>
         <w:t>Game Specific Features</w:t>
       </w:r>
-      <w:bookmarkEnd w:id="5"/>
+      <w:bookmarkEnd w:id="6"/>
     </w:p>
     <w:p>
       <w:pPr>
@@ -9545,7 +9557,7 @@
           <w:sz w:val="40"/>
         </w:rPr>
       </w:pPr>
-      <w:bookmarkStart w:id="6" w:name="_Toc445480913"/>
+      <w:bookmarkStart w:id="7" w:name="_Toc445480913"/>
       <w:r>
         <w:rPr>
           <w:sz w:val="40"/>
@@ -9553,10 +9565,10 @@
         <w:lastRenderedPageBreak/>
         <w:t>Time Management Plan</w:t>
       </w:r>
-      <w:bookmarkEnd w:id="6"/>
-    </w:p>
-    <w:bookmarkStart w:id="7" w:name="_MON_1520368530"/>
-    <w:bookmarkEnd w:id="7"/>
+      <w:bookmarkEnd w:id="7"/>
+    </w:p>
+    <w:bookmarkStart w:id="8" w:name="_MON_1520368530"/>
+    <w:bookmarkEnd w:id="8"/>
     <w:p>
       <w:pPr>
         <w:pStyle w:val="NoSpacing"/>
@@ -9583,10 +9595,10 @@
             <v:path o:extrusionok="f" gradientshapeok="t" o:connecttype="rect"/>
             <o:lock v:ext="edit" aspectratio="t"/>
           </v:shapetype>
-          <v:shape id="_x0000_i1025" type="#_x0000_t75" style="width:568.8pt;height:584.45pt" o:ole="">
+          <v:shape id="_x0000_i1025" type="#_x0000_t75" style="width:568.2pt;height:583.8pt" o:ole="">
             <v:imagedata r:id="rId29" o:title=""/>
           </v:shape>
-          <o:OLEObject Type="Embed" ProgID="Excel.Sheet.12" ShapeID="_x0000_i1025" DrawAspect="Content" ObjectID="_1520439084" r:id="rId30"/>
+          <o:OLEObject Type="Embed" ProgID="Excel.Sheet.12" ShapeID="_x0000_i1025" DrawAspect="Content" ObjectID="_1520590118" r:id="rId30"/>
         </w:object>
       </w:r>
     </w:p>
@@ -10054,7 +10066,7 @@
           <w:sz w:val="40"/>
         </w:rPr>
       </w:pPr>
-      <w:bookmarkStart w:id="8" w:name="_Toc445480914"/>
+      <w:bookmarkStart w:id="9" w:name="_Toc445480914"/>
       <w:r>
         <w:rPr>
           <w:sz w:val="40"/>
@@ -10062,7 +10074,7 @@
         <w:lastRenderedPageBreak/>
         <w:t>Bibliography</w:t>
       </w:r>
-      <w:bookmarkEnd w:id="8"/>
+      <w:bookmarkEnd w:id="9"/>
     </w:p>
     <w:p>
       <w:pPr>
@@ -10665,14 +10677,14 @@
           <w:sz w:val="40"/>
         </w:rPr>
       </w:pPr>
-      <w:bookmarkStart w:id="9" w:name="_Toc445480915"/>
+      <w:bookmarkStart w:id="10" w:name="_Toc445480915"/>
       <w:r>
         <w:rPr>
           <w:sz w:val="40"/>
         </w:rPr>
         <w:t>Staff</w:t>
       </w:r>
-      <w:bookmarkEnd w:id="9"/>
+      <w:bookmarkEnd w:id="10"/>
     </w:p>
     <w:p>
       <w:pPr>
@@ -11396,7 +11408,7 @@
           <w:sz w:val="40"/>
         </w:rPr>
       </w:pPr>
-      <w:bookmarkStart w:id="10" w:name="_Toc445480916"/>
+      <w:bookmarkStart w:id="11" w:name="_Toc445480916"/>
       <w:r>
         <w:rPr>
           <w:sz w:val="40"/>
@@ -11410,7 +11422,7 @@
         </w:rPr>
         <w:t>ustomers</w:t>
       </w:r>
-      <w:bookmarkEnd w:id="10"/>
+      <w:bookmarkEnd w:id="11"/>
     </w:p>
     <w:p>
       <w:pPr>
@@ -11640,8 +11652,6 @@
           <w:sz w:val="24"/>
         </w:rPr>
       </w:pPr>
-      <w:bookmarkStart w:id="11" w:name="_GoBack"/>
-      <w:bookmarkEnd w:id="11"/>
     </w:p>
     <w:p>
       <w:pPr>
@@ -17825,6 +17835,7 @@
   <w:style w:type="character" w:default="1" w:styleId="DefaultParagraphFont">
     <w:name w:val="Default Paragraph Font"/>
     <w:uiPriority w:val="1"/>
+    <w:semiHidden/>
     <w:unhideWhenUsed/>
   </w:style>
   <w:style w:type="table" w:default="1" w:styleId="TableNormal">
@@ -18614,7 +18625,7 @@
 
 <file path=customXml/item1.xml><?xml version="1.0" encoding="utf-8"?>
 <CoverPageProperties xmlns="http://schemas.microsoft.com/office/2006/coverPageProps">
-  <PublishDate>2016</PublishDate>
+  <PublishDate>2016-03-25T00:00:00</PublishDate>
   <Abstract/>
   <CompanyAddress/>
   <CompanyPhone/>
@@ -18653,7 +18664,7 @@
 </file>
 
 <file path=customXml/itemProps3.xml><?xml version="1.0" encoding="utf-8"?>
-<ds:datastoreItem xmlns:ds="http://schemas.openxmlformats.org/officeDocument/2006/customXml" ds:itemID="{DF90695E-075C-4696-9F71-3ACD371D8DBC}">
+<ds:datastoreItem xmlns:ds="http://schemas.openxmlformats.org/officeDocument/2006/customXml" ds:itemID="{7FDB207D-63C5-4035-B5D3-C76D39E0091E}">
   <ds:schemaRefs>
     <ds:schemaRef ds:uri="http://schemas.openxmlformats.org/officeDocument/2006/bibliography"/>
   </ds:schemaRefs>

</xml_diff>